<commit_message>
Final version of code. I added some screenshots of the plots.
</commit_message>
<xml_diff>
--- a/Labs/Lab01/Lab1_report.docx
+++ b/Labs/Lab01/Lab1_report.docx
@@ -4,6 +4,2314 @@
   <w:body>
     <w:p>
       <w:pPr>
+        <w:pStyle w:val="Titre"/>
+        <w:rPr>
+          <w:sz w:val="52"/>
+          <w:szCs w:val="52"/>
+          <w:lang w:val="en-GB"/>
+        </w:rPr>
+      </w:pPr>
+      <w:r>
+        <w:rPr>
+          <w:sz w:val="52"/>
+          <w:szCs w:val="52"/>
+          <w:lang w:val="en-GB"/>
+        </w:rPr>
+        <w:t>Lab 1: coding a N-layer atmosphere model</w:t>
+      </w:r>
+    </w:p>
+    <w:p>
+      <w:pPr>
+        <w:rPr>
+          <w:lang w:val="en-GB"/>
+        </w:rPr>
+      </w:pPr>
+    </w:p>
+    <w:p>
+      <w:pPr>
+        <w:rPr>
+          <w:lang w:val="en-GB"/>
+        </w:rPr>
+      </w:pPr>
+    </w:p>
+    <w:p>
+      <w:pPr>
+        <w:rPr>
+          <w:lang w:val="en-GB"/>
+        </w:rPr>
+      </w:pPr>
+    </w:p>
+    <w:p>
+      <w:pPr>
+        <w:rPr>
+          <w:lang w:val="en-GB"/>
+        </w:rPr>
+      </w:pPr>
+      <w:r>
+        <w:rPr>
+          <w:lang w:val="en-GB"/>
+        </w:rPr>
+        <w:t>Q1)</w:t>
+      </w:r>
+    </w:p>
+    <w:p>
+      <w:pPr>
+        <w:rPr>
+          <w:lang w:val="en-GB"/>
+        </w:rPr>
+      </w:pPr>
+      <w:r>
+        <w:rPr>
+          <w:noProof/>
+          <w:lang w:val="en-GB"/>
+        </w:rPr>
+        <w:drawing>
+          <wp:inline distT="0" distB="0" distL="0" distR="0" wp14:anchorId="5967609F" wp14:editId="734EFA4B">
+            <wp:extent cx="5760720" cy="7454900"/>
+            <wp:effectExtent l="0" t="0" r="5080" b="0"/>
+            <wp:docPr id="1128125687" name="Image 3" descr="Une image contenant texte, écriture manuscrite, nombre, Police&#10;&#10;Le contenu généré par l’IA peut être incorrect."/>
+            <wp:cNvGraphicFramePr>
+              <a:graphicFrameLocks xmlns:a="http://schemas.openxmlformats.org/drawingml/2006/main" noChangeAspect="1"/>
+            </wp:cNvGraphicFramePr>
+            <a:graphic xmlns:a="http://schemas.openxmlformats.org/drawingml/2006/main">
+              <a:graphicData uri="http://schemas.openxmlformats.org/drawingml/2006/picture">
+                <pic:pic xmlns:pic="http://schemas.openxmlformats.org/drawingml/2006/picture">
+                  <pic:nvPicPr>
+                    <pic:cNvPr id="1128125687" name="Image 3" descr="Une image contenant texte, écriture manuscrite, nombre, Police&#10;&#10;Le contenu généré par l’IA peut être incorrect."/>
+                    <pic:cNvPicPr/>
+                  </pic:nvPicPr>
+                  <pic:blipFill>
+                    <a:blip r:embed="rId5" cstate="print">
+                      <a:extLst>
+                        <a:ext uri="{28A0092B-C50C-407E-A947-70E740481C1C}">
+                          <a14:useLocalDpi xmlns:a14="http://schemas.microsoft.com/office/drawing/2010/main" val="0"/>
+                        </a:ext>
+                      </a:extLst>
+                    </a:blip>
+                    <a:stretch>
+                      <a:fillRect/>
+                    </a:stretch>
+                  </pic:blipFill>
+                  <pic:spPr>
+                    <a:xfrm>
+                      <a:off x="0" y="0"/>
+                      <a:ext cx="5760720" cy="7454900"/>
+                    </a:xfrm>
+                    <a:prstGeom prst="rect">
+                      <a:avLst/>
+                    </a:prstGeom>
+                  </pic:spPr>
+                </pic:pic>
+              </a:graphicData>
+            </a:graphic>
+          </wp:inline>
+        </w:drawing>
+      </w:r>
+    </w:p>
+    <w:p>
+      <w:pPr>
+        <w:rPr>
+          <w:lang w:val="en-GB"/>
+        </w:rPr>
+      </w:pPr>
+      <w:r>
+        <w:rPr>
+          <w:noProof/>
+          <w:lang w:val="en-GB"/>
+        </w:rPr>
+        <w:lastRenderedPageBreak/>
+        <w:drawing>
+          <wp:inline distT="0" distB="0" distL="0" distR="0" wp14:anchorId="1C8B5E41" wp14:editId="6F9CF424">
+            <wp:extent cx="5760720" cy="7454900"/>
+            <wp:effectExtent l="0" t="0" r="5080" b="0"/>
+            <wp:docPr id="1223967331" name="Image 4" descr="Une image contenant texte, écriture manuscrite, nombre, Police&#10;&#10;Le contenu généré par l’IA peut être incorrect."/>
+            <wp:cNvGraphicFramePr>
+              <a:graphicFrameLocks xmlns:a="http://schemas.openxmlformats.org/drawingml/2006/main" noChangeAspect="1"/>
+            </wp:cNvGraphicFramePr>
+            <a:graphic xmlns:a="http://schemas.openxmlformats.org/drawingml/2006/main">
+              <a:graphicData uri="http://schemas.openxmlformats.org/drawingml/2006/picture">
+                <pic:pic xmlns:pic="http://schemas.openxmlformats.org/drawingml/2006/picture">
+                  <pic:nvPicPr>
+                    <pic:cNvPr id="1223967331" name="Image 4" descr="Une image contenant texte, écriture manuscrite, nombre, Police&#10;&#10;Le contenu généré par l’IA peut être incorrect."/>
+                    <pic:cNvPicPr/>
+                  </pic:nvPicPr>
+                  <pic:blipFill>
+                    <a:blip r:embed="rId6" cstate="print">
+                      <a:extLst>
+                        <a:ext uri="{28A0092B-C50C-407E-A947-70E740481C1C}">
+                          <a14:useLocalDpi xmlns:a14="http://schemas.microsoft.com/office/drawing/2010/main" val="0"/>
+                        </a:ext>
+                      </a:extLst>
+                    </a:blip>
+                    <a:stretch>
+                      <a:fillRect/>
+                    </a:stretch>
+                  </pic:blipFill>
+                  <pic:spPr>
+                    <a:xfrm>
+                      <a:off x="0" y="0"/>
+                      <a:ext cx="5760720" cy="7454900"/>
+                    </a:xfrm>
+                    <a:prstGeom prst="rect">
+                      <a:avLst/>
+                    </a:prstGeom>
+                  </pic:spPr>
+                </pic:pic>
+              </a:graphicData>
+            </a:graphic>
+          </wp:inline>
+        </w:drawing>
+      </w:r>
+    </w:p>
+    <w:p>
+      <w:pPr>
+        <w:rPr>
+          <w:lang w:val="en-GB"/>
+        </w:rPr>
+      </w:pPr>
+      <w:r>
+        <w:rPr>
+          <w:lang w:val="en-GB"/>
+        </w:rPr>
+        <w:t xml:space="preserve">Q2) </w:t>
+      </w:r>
+    </w:p>
+    <w:p>
+      <w:pPr>
+        <w:rPr>
+          <w:lang w:val="en-GB"/>
+        </w:rPr>
+      </w:pPr>
+      <w:r>
+        <w:rPr>
+          <w:lang w:val="en-GB"/>
+        </w:rPr>
+        <w:t>I proceeded as suggested in the HW, I create, populate the matrix and vectors, inverse the matrix and calculate the flux. I paid attention to the fact that the formula to derive the Earth’s surface temperature from its flux is different than the other one since the emissivity of Earth’s surface is always equal to one.</w:t>
+      </w:r>
+    </w:p>
+    <w:p>
+      <w:pPr>
+        <w:rPr>
+          <w:lang w:val="en-GB"/>
+        </w:rPr>
+      </w:pPr>
+    </w:p>
+    <w:p>
+      <w:pPr>
+        <w:rPr>
+          <w:lang w:val="en-GB"/>
+        </w:rPr>
+      </w:pPr>
+    </w:p>
+    <w:p>
+      <w:pPr>
+        <w:rPr>
+          <w:lang w:val="en-GB"/>
+        </w:rPr>
+      </w:pPr>
+      <w:r>
+        <w:rPr>
+          <w:lang w:val="en-GB"/>
+        </w:rPr>
+        <w:lastRenderedPageBreak/>
+        <w:t>The function that will run the N-layer atmosphere is called “</w:t>
+      </w:r>
+      <w:proofErr w:type="spellStart"/>
+      <w:r>
+        <w:rPr>
+          <w:lang w:val="en-GB"/>
+        </w:rPr>
+        <w:t>solve_N_layer</w:t>
+      </w:r>
+      <w:proofErr w:type="spellEnd"/>
+      <w:r>
+        <w:rPr>
+          <w:lang w:val="en-GB"/>
+        </w:rPr>
+        <w:t>” and the function to validate if I did not make any mistake is called “</w:t>
+      </w:r>
+      <w:proofErr w:type="spellStart"/>
+      <w:r>
+        <w:rPr>
+          <w:lang w:val="en-GB"/>
+        </w:rPr>
+        <w:t>validate_model</w:t>
+      </w:r>
+      <w:proofErr w:type="spellEnd"/>
+      <w:r>
+        <w:rPr>
+          <w:lang w:val="en-GB"/>
+        </w:rPr>
+        <w:t>”</w:t>
+      </w:r>
+      <w:r>
+        <w:rPr>
+          <w:lang w:val="en-GB"/>
+        </w:rPr>
+        <w:t>.</w:t>
+      </w:r>
+    </w:p>
+    <w:p>
+      <w:pPr>
+        <w:rPr>
+          <w:lang w:val="en-GB"/>
+        </w:rPr>
+      </w:pPr>
+    </w:p>
+    <w:p>
+      <w:pPr>
+        <w:rPr>
+          <w:lang w:val="en-GB"/>
+        </w:rPr>
+      </w:pPr>
+      <w:r>
+        <w:rPr>
+          <w:lang w:val="en-GB"/>
+        </w:rPr>
+        <w:t xml:space="preserve">To validate the model I compared the temperatures given by my function with the temperatures given in  </w:t>
+      </w:r>
+      <w:hyperlink r:id="rId7" w:history="1">
+        <w:r>
+          <w:rPr>
+            <w:rStyle w:val="Lienhypertexte"/>
+            <w:lang w:val="en-GB"/>
+          </w:rPr>
+          <w:t>https://singh.sci.monash.edu/models/Nlayer/N_layer.html</w:t>
+        </w:r>
+      </w:hyperlink>
+      <w:r>
+        <w:rPr>
+          <w:lang w:val="en-GB"/>
+        </w:rPr>
+        <w:t xml:space="preserve"> in two situations. There are two possibilities to verify the model,</w:t>
+      </w:r>
+    </w:p>
+    <w:p>
+      <w:pPr>
+        <w:pStyle w:val="Paragraphedeliste"/>
+        <w:numPr>
+          <w:ilvl w:val="0"/>
+          <w:numId w:val="1"/>
+        </w:numPr>
+        <w:rPr>
+          <w:lang w:val="en-GB"/>
+        </w:rPr>
+      </w:pPr>
+      <w:r>
+        <w:rPr>
+          <w:lang w:val="en-GB"/>
+        </w:rPr>
+        <w:t xml:space="preserve">If you just want to know what </w:t>
+      </w:r>
+      <w:proofErr w:type="gramStart"/>
+      <w:r>
+        <w:rPr>
+          <w:lang w:val="en-GB"/>
+        </w:rPr>
+        <w:t>is the maximum difference between both</w:t>
+      </w:r>
+      <w:proofErr w:type="gramEnd"/>
+      <w:r>
+        <w:rPr>
+          <w:lang w:val="en-GB"/>
+        </w:rPr>
+        <w:t xml:space="preserve">, use </w:t>
+      </w:r>
+      <w:proofErr w:type="spellStart"/>
+      <w:r>
+        <w:rPr>
+          <w:lang w:val="en-GB"/>
+        </w:rPr>
+        <w:t>validate_</w:t>
+      </w:r>
+      <w:proofErr w:type="gramStart"/>
+      <w:r>
+        <w:rPr>
+          <w:lang w:val="en-GB"/>
+        </w:rPr>
+        <w:t>model</w:t>
+      </w:r>
+      <w:proofErr w:type="spellEnd"/>
+      <w:r>
+        <w:rPr>
+          <w:lang w:val="en-GB"/>
+        </w:rPr>
+        <w:t>(</w:t>
+      </w:r>
+      <w:proofErr w:type="gramEnd"/>
+      <w:r>
+        <w:rPr>
+          <w:lang w:val="en-GB"/>
+        </w:rPr>
+        <w:t>0)</w:t>
+      </w:r>
+    </w:p>
+    <w:p>
+      <w:pPr>
+        <w:pStyle w:val="Paragraphedeliste"/>
+        <w:numPr>
+          <w:ilvl w:val="0"/>
+          <w:numId w:val="1"/>
+        </w:numPr>
+        <w:rPr>
+          <w:lang w:val="en-GB"/>
+        </w:rPr>
+      </w:pPr>
+      <w:r>
+        <w:rPr>
+          <w:lang w:val="en-GB"/>
+        </w:rPr>
+        <w:t xml:space="preserve">If you want to know for each layer what is the difference with the website, use </w:t>
+      </w:r>
+      <w:proofErr w:type="spellStart"/>
+      <w:r>
+        <w:rPr>
+          <w:lang w:val="en-GB"/>
+        </w:rPr>
+        <w:t>validate_</w:t>
+      </w:r>
+      <w:proofErr w:type="gramStart"/>
+      <w:r>
+        <w:rPr>
+          <w:lang w:val="en-GB"/>
+        </w:rPr>
+        <w:t>model</w:t>
+      </w:r>
+      <w:proofErr w:type="spellEnd"/>
+      <w:r>
+        <w:rPr>
+          <w:lang w:val="en-GB"/>
+        </w:rPr>
+        <w:t>(</w:t>
+      </w:r>
+      <w:proofErr w:type="gramEnd"/>
+      <w:r>
+        <w:rPr>
+          <w:lang w:val="en-GB"/>
+        </w:rPr>
+        <w:t>1)</w:t>
+      </w:r>
+    </w:p>
+    <w:p>
+      <w:pPr>
+        <w:rPr>
+          <w:lang w:val="en-GB"/>
+        </w:rPr>
+      </w:pPr>
+    </w:p>
+    <w:p>
+      <w:pPr>
+        <w:pStyle w:val="p1"/>
+        <w:rPr>
+          <w:rFonts w:asciiTheme="minorHAnsi" w:eastAsiaTheme="minorHAnsi" w:hAnsiTheme="minorHAnsi" w:cstheme="minorBidi"/>
+          <w:color w:val="auto"/>
+          <w:kern w:val="2"/>
+          <w:sz w:val="24"/>
+          <w:szCs w:val="24"/>
+          <w:lang w:val="en-GB" w:eastAsia="en-US"/>
+          <w14:ligatures w14:val="standardContextual"/>
+        </w:rPr>
+      </w:pPr>
+      <w:r>
+        <w:rPr>
+          <w:rFonts w:asciiTheme="minorHAnsi" w:eastAsiaTheme="minorHAnsi" w:hAnsiTheme="minorHAnsi" w:cstheme="minorBidi"/>
+          <w:color w:val="auto"/>
+          <w:kern w:val="2"/>
+          <w:sz w:val="24"/>
+          <w:szCs w:val="24"/>
+          <w:lang w:val="en-GB" w:eastAsia="en-US"/>
+          <w14:ligatures w14:val="standardContextual"/>
+        </w:rPr>
+        <w:t xml:space="preserve">3) </w:t>
+      </w:r>
+      <w:r>
+        <w:rPr>
+          <w:rFonts w:asciiTheme="minorHAnsi" w:eastAsiaTheme="minorHAnsi" w:hAnsiTheme="minorHAnsi" w:cstheme="minorBidi"/>
+          <w:color w:val="auto"/>
+          <w:kern w:val="2"/>
+          <w:sz w:val="24"/>
+          <w:szCs w:val="24"/>
+          <w:lang w:val="en-GB" w:eastAsia="en-US"/>
+          <w14:ligatures w14:val="standardContextual"/>
+        </w:rPr>
+        <w:t>How does the surface temperature of Earth depend on emissivity and the number of layers?</w:t>
+      </w:r>
+    </w:p>
+    <w:p>
+      <w:pPr>
+        <w:pStyle w:val="p1"/>
+        <w:rPr>
+          <w:rFonts w:asciiTheme="minorHAnsi" w:eastAsiaTheme="minorHAnsi" w:hAnsiTheme="minorHAnsi" w:cstheme="minorBidi"/>
+          <w:color w:val="auto"/>
+          <w:kern w:val="2"/>
+          <w:sz w:val="24"/>
+          <w:szCs w:val="24"/>
+          <w:lang w:val="en-GB" w:eastAsia="en-US"/>
+          <w14:ligatures w14:val="standardContextual"/>
+        </w:rPr>
+      </w:pPr>
+    </w:p>
+    <w:p>
+      <w:pPr>
+        <w:pStyle w:val="p1"/>
+        <w:rPr>
+          <w:rFonts w:asciiTheme="minorHAnsi" w:eastAsiaTheme="minorHAnsi" w:hAnsiTheme="minorHAnsi" w:cstheme="minorBidi"/>
+          <w:color w:val="auto"/>
+          <w:kern w:val="2"/>
+          <w:sz w:val="24"/>
+          <w:szCs w:val="24"/>
+          <w:lang w:val="en-GB" w:eastAsia="en-US"/>
+          <w14:ligatures w14:val="standardContextual"/>
+        </w:rPr>
+      </w:pPr>
+      <w:r>
+        <w:rPr>
+          <w:rFonts w:asciiTheme="minorHAnsi" w:eastAsiaTheme="minorHAnsi" w:hAnsiTheme="minorHAnsi" w:cstheme="minorBidi"/>
+          <w:color w:val="auto"/>
+          <w:kern w:val="2"/>
+          <w:sz w:val="24"/>
+          <w:szCs w:val="24"/>
+          <w:lang w:val="en-GB" w:eastAsia="en-US"/>
+          <w14:ligatures w14:val="standardContextual"/>
+        </w:rPr>
+        <w:t xml:space="preserve">To answer the science question, we should try to plot the individual influence of each parameter. </w:t>
+      </w:r>
+    </w:p>
+    <w:p>
+      <w:pPr>
+        <w:pStyle w:val="p1"/>
+        <w:rPr>
+          <w:rFonts w:asciiTheme="minorHAnsi" w:eastAsiaTheme="minorHAnsi" w:hAnsiTheme="minorHAnsi" w:cstheme="minorBidi"/>
+          <w:color w:val="auto"/>
+          <w:kern w:val="2"/>
+          <w:sz w:val="24"/>
+          <w:szCs w:val="24"/>
+          <w:lang w:val="en-GB" w:eastAsia="en-US"/>
+          <w14:ligatures w14:val="standardContextual"/>
+        </w:rPr>
+      </w:pPr>
+    </w:p>
+    <w:p>
+      <w:pPr>
+        <w:pStyle w:val="p1"/>
+        <w:numPr>
+          <w:ilvl w:val="0"/>
+          <w:numId w:val="3"/>
+        </w:numPr>
+        <w:rPr>
+          <w:rFonts w:asciiTheme="minorHAnsi" w:eastAsiaTheme="minorHAnsi" w:hAnsiTheme="minorHAnsi" w:cstheme="minorBidi"/>
+          <w:color w:val="auto"/>
+          <w:kern w:val="2"/>
+          <w:sz w:val="24"/>
+          <w:szCs w:val="24"/>
+          <w:lang w:val="en-GB" w:eastAsia="en-US"/>
+          <w14:ligatures w14:val="standardContextual"/>
+        </w:rPr>
+      </w:pPr>
+      <w:r>
+        <w:rPr>
+          <w:rFonts w:asciiTheme="minorHAnsi" w:eastAsiaTheme="minorHAnsi" w:hAnsiTheme="minorHAnsi" w:cstheme="minorBidi"/>
+          <w:color w:val="auto"/>
+          <w:kern w:val="2"/>
+          <w:sz w:val="24"/>
+          <w:szCs w:val="24"/>
+          <w:lang w:val="en-GB" w:eastAsia="en-US"/>
+          <w14:ligatures w14:val="standardContextual"/>
+        </w:rPr>
+        <w:t>In the first case I set the number of layers to be one</w:t>
+      </w:r>
+      <w:r>
+        <w:rPr>
+          <w:rFonts w:asciiTheme="minorHAnsi" w:eastAsiaTheme="minorHAnsi" w:hAnsiTheme="minorHAnsi" w:cstheme="minorBidi"/>
+          <w:color w:val="auto"/>
+          <w:kern w:val="2"/>
+          <w:sz w:val="24"/>
+          <w:szCs w:val="24"/>
+          <w:lang w:val="en-GB" w:eastAsia="en-US"/>
+          <w14:ligatures w14:val="standardContextual"/>
+        </w:rPr>
+        <w:t>,</w:t>
+      </w:r>
+      <w:r>
+        <w:rPr>
+          <w:rFonts w:asciiTheme="minorHAnsi" w:eastAsiaTheme="minorHAnsi" w:hAnsiTheme="minorHAnsi" w:cstheme="minorBidi"/>
+          <w:color w:val="auto"/>
+          <w:kern w:val="2"/>
+          <w:sz w:val="24"/>
+          <w:szCs w:val="24"/>
+          <w:lang w:val="en-GB" w:eastAsia="en-US"/>
+          <w14:ligatures w14:val="standardContextual"/>
+        </w:rPr>
+        <w:t xml:space="preserve"> the solar constant to be S0=1350W/m2, the earth albedo to 0.3</w:t>
+      </w:r>
+      <w:r>
+        <w:rPr>
+          <w:rFonts w:asciiTheme="minorHAnsi" w:eastAsiaTheme="minorHAnsi" w:hAnsiTheme="minorHAnsi" w:cstheme="minorBidi"/>
+          <w:color w:val="auto"/>
+          <w:kern w:val="2"/>
+          <w:sz w:val="24"/>
+          <w:szCs w:val="24"/>
+          <w:lang w:val="en-GB" w:eastAsia="en-US"/>
+          <w14:ligatures w14:val="standardContextual"/>
+        </w:rPr>
+        <w:t>3</w:t>
+      </w:r>
+      <w:r>
+        <w:rPr>
+          <w:rFonts w:asciiTheme="minorHAnsi" w:eastAsiaTheme="minorHAnsi" w:hAnsiTheme="minorHAnsi" w:cstheme="minorBidi"/>
+          <w:color w:val="auto"/>
+          <w:kern w:val="2"/>
+          <w:sz w:val="24"/>
+          <w:szCs w:val="24"/>
+          <w:lang w:val="en-GB" w:eastAsia="en-US"/>
+          <w14:ligatures w14:val="standardContextual"/>
+        </w:rPr>
+        <w:t>, and I calculated Earth’s surface temperature</w:t>
+      </w:r>
+      <w:r>
+        <w:rPr>
+          <w:rFonts w:asciiTheme="minorHAnsi" w:eastAsiaTheme="minorHAnsi" w:hAnsiTheme="minorHAnsi" w:cstheme="minorBidi"/>
+          <w:color w:val="auto"/>
+          <w:kern w:val="2"/>
+          <w:sz w:val="24"/>
+          <w:szCs w:val="24"/>
+          <w:lang w:val="en-GB" w:eastAsia="en-US"/>
+          <w14:ligatures w14:val="standardContextual"/>
+        </w:rPr>
+        <w:t xml:space="preserve"> (with the N-layer model described before)</w:t>
+      </w:r>
+      <w:r>
+        <w:rPr>
+          <w:rFonts w:asciiTheme="minorHAnsi" w:eastAsiaTheme="minorHAnsi" w:hAnsiTheme="minorHAnsi" w:cstheme="minorBidi"/>
+          <w:color w:val="auto"/>
+          <w:kern w:val="2"/>
+          <w:sz w:val="24"/>
+          <w:szCs w:val="24"/>
+          <w:lang w:val="en-GB" w:eastAsia="en-US"/>
+          <w14:ligatures w14:val="standardContextual"/>
+        </w:rPr>
+        <w:t xml:space="preserve"> for </w:t>
+      </w:r>
+      <w:r>
+        <w:rPr>
+          <w:rFonts w:asciiTheme="minorHAnsi" w:eastAsiaTheme="minorHAnsi" w:hAnsiTheme="minorHAnsi" w:cstheme="minorBidi"/>
+          <w:color w:val="auto"/>
+          <w:kern w:val="2"/>
+          <w:sz w:val="24"/>
+          <w:szCs w:val="24"/>
+          <w:lang w:val="en-GB" w:eastAsia="en-US"/>
+          <w14:ligatures w14:val="standardContextual"/>
+        </w:rPr>
+        <w:t>emissivity</w:t>
+      </w:r>
+      <w:r>
+        <w:rPr>
+          <w:rFonts w:asciiTheme="minorHAnsi" w:eastAsiaTheme="minorHAnsi" w:hAnsiTheme="minorHAnsi" w:cstheme="minorBidi"/>
+          <w:color w:val="auto"/>
+          <w:kern w:val="2"/>
+          <w:sz w:val="24"/>
+          <w:szCs w:val="24"/>
+          <w:lang w:val="en-GB" w:eastAsia="en-US"/>
+          <w14:ligatures w14:val="standardContextual"/>
+        </w:rPr>
+        <w:t xml:space="preserve"> from 0.01 to 0.99 with a step of 0.01.</w:t>
+      </w:r>
+    </w:p>
+    <w:p>
+      <w:pPr>
+        <w:pStyle w:val="p1"/>
+        <w:ind w:left="360"/>
+        <w:rPr>
+          <w:rFonts w:asciiTheme="minorHAnsi" w:eastAsiaTheme="minorHAnsi" w:hAnsiTheme="minorHAnsi" w:cstheme="minorBidi"/>
+          <w:color w:val="auto"/>
+          <w:kern w:val="2"/>
+          <w:sz w:val="24"/>
+          <w:szCs w:val="24"/>
+          <w:lang w:val="en-GB" w:eastAsia="en-US"/>
+          <w14:ligatures w14:val="standardContextual"/>
+        </w:rPr>
+      </w:pPr>
+    </w:p>
+    <w:p>
+      <w:pPr>
+        <w:pStyle w:val="p1"/>
+        <w:rPr>
+          <w:rFonts w:asciiTheme="minorHAnsi" w:eastAsiaTheme="minorHAnsi" w:hAnsiTheme="minorHAnsi" w:cstheme="minorBidi"/>
+          <w:color w:val="auto"/>
+          <w:kern w:val="2"/>
+          <w:sz w:val="24"/>
+          <w:szCs w:val="24"/>
+          <w:lang w:val="en-GB" w:eastAsia="en-US"/>
+          <w14:ligatures w14:val="standardContextual"/>
+        </w:rPr>
+      </w:pPr>
+      <w:r>
+        <w:rPr>
+          <w:rFonts w:asciiTheme="minorHAnsi" w:eastAsiaTheme="minorHAnsi" w:hAnsiTheme="minorHAnsi" w:cstheme="minorBidi"/>
+          <w:noProof/>
+          <w:color w:val="auto"/>
+          <w:kern w:val="2"/>
+          <w:sz w:val="24"/>
+          <w:szCs w:val="24"/>
+          <w:lang w:val="en-GB" w:eastAsia="en-US"/>
+          <w14:ligatures w14:val="standardContextual"/>
+        </w:rPr>
+        <w:drawing>
+          <wp:inline distT="0" distB="0" distL="0" distR="0" wp14:anchorId="68505951" wp14:editId="4EED3890">
+            <wp:extent cx="5760720" cy="3496310"/>
+            <wp:effectExtent l="0" t="0" r="5080" b="0"/>
+            <wp:docPr id="487994910" name="Image 8"/>
+            <wp:cNvGraphicFramePr>
+              <a:graphicFrameLocks xmlns:a="http://schemas.openxmlformats.org/drawingml/2006/main" noChangeAspect="1"/>
+            </wp:cNvGraphicFramePr>
+            <a:graphic xmlns:a="http://schemas.openxmlformats.org/drawingml/2006/main">
+              <a:graphicData uri="http://schemas.openxmlformats.org/drawingml/2006/picture">
+                <pic:pic xmlns:pic="http://schemas.openxmlformats.org/drawingml/2006/picture">
+                  <pic:nvPicPr>
+                    <pic:cNvPr id="487994910" name="Image 487994910"/>
+                    <pic:cNvPicPr/>
+                  </pic:nvPicPr>
+                  <pic:blipFill>
+                    <a:blip r:embed="rId8" cstate="print">
+                      <a:extLst>
+                        <a:ext uri="{28A0092B-C50C-407E-A947-70E740481C1C}">
+                          <a14:useLocalDpi xmlns:a14="http://schemas.microsoft.com/office/drawing/2010/main" val="0"/>
+                        </a:ext>
+                      </a:extLst>
+                    </a:blip>
+                    <a:stretch>
+                      <a:fillRect/>
+                    </a:stretch>
+                  </pic:blipFill>
+                  <pic:spPr>
+                    <a:xfrm>
+                      <a:off x="0" y="0"/>
+                      <a:ext cx="5760720" cy="3496310"/>
+                    </a:xfrm>
+                    <a:prstGeom prst="rect">
+                      <a:avLst/>
+                    </a:prstGeom>
+                  </pic:spPr>
+                </pic:pic>
+              </a:graphicData>
+            </a:graphic>
+          </wp:inline>
+        </w:drawing>
+      </w:r>
+    </w:p>
+    <w:p>
+      <w:pPr>
+        <w:pStyle w:val="p1"/>
+        <w:rPr>
+          <w:rFonts w:asciiTheme="minorHAnsi" w:eastAsiaTheme="minorHAnsi" w:hAnsiTheme="minorHAnsi" w:cstheme="minorBidi"/>
+          <w:color w:val="auto"/>
+          <w:kern w:val="2"/>
+          <w:sz w:val="24"/>
+          <w:szCs w:val="24"/>
+          <w:lang w:val="en-GB" w:eastAsia="en-US"/>
+          <w14:ligatures w14:val="standardContextual"/>
+        </w:rPr>
+      </w:pPr>
+      <w:r>
+        <w:rPr>
+          <w:rFonts w:asciiTheme="minorHAnsi" w:eastAsiaTheme="minorHAnsi" w:hAnsiTheme="minorHAnsi" w:cstheme="minorBidi"/>
+          <w:color w:val="auto"/>
+          <w:kern w:val="2"/>
+          <w:sz w:val="24"/>
+          <w:szCs w:val="24"/>
+          <w:lang w:val="en-GB" w:eastAsia="en-US"/>
+          <w14:ligatures w14:val="standardContextual"/>
+        </w:rPr>
+        <w:t xml:space="preserve">As we can see on the figure, </w:t>
+      </w:r>
+      <w:r>
+        <w:rPr>
+          <w:rFonts w:asciiTheme="minorHAnsi" w:eastAsiaTheme="minorHAnsi" w:hAnsiTheme="minorHAnsi" w:cstheme="minorBidi"/>
+          <w:color w:val="auto"/>
+          <w:kern w:val="2"/>
+          <w:sz w:val="24"/>
+          <w:szCs w:val="24"/>
+          <w:lang w:val="en-GB" w:eastAsia="en-US"/>
+          <w14:ligatures w14:val="standardContextual"/>
+        </w:rPr>
+        <w:t>the Earth’s surface temperature increases with the emissivity of the atmosphere.</w:t>
+      </w:r>
+      <w:r>
+        <w:rPr>
+          <w:rFonts w:asciiTheme="minorHAnsi" w:eastAsiaTheme="minorHAnsi" w:hAnsiTheme="minorHAnsi" w:cstheme="minorBidi"/>
+          <w:color w:val="auto"/>
+          <w:kern w:val="2"/>
+          <w:sz w:val="24"/>
+          <w:szCs w:val="24"/>
+          <w:lang w:val="en-GB" w:eastAsia="en-US"/>
+          <w14:ligatures w14:val="standardContextual"/>
+        </w:rPr>
+        <w:t xml:space="preserve"> The curve is </w:t>
+      </w:r>
+      <w:r>
+        <w:rPr>
+          <w:rFonts w:asciiTheme="minorHAnsi" w:eastAsiaTheme="minorHAnsi" w:hAnsiTheme="minorHAnsi" w:cstheme="minorBidi"/>
+          <w:color w:val="auto"/>
+          <w:kern w:val="2"/>
+          <w:sz w:val="24"/>
+          <w:szCs w:val="24"/>
+          <w:lang w:val="en-GB" w:eastAsia="en-US"/>
+          <w14:ligatures w14:val="standardContextual"/>
+        </w:rPr>
+        <w:t>non-linear but</w:t>
+      </w:r>
+      <w:r>
+        <w:rPr>
+          <w:rFonts w:asciiTheme="minorHAnsi" w:eastAsiaTheme="minorHAnsi" w:hAnsiTheme="minorHAnsi" w:cstheme="minorBidi"/>
+          <w:color w:val="auto"/>
+          <w:kern w:val="2"/>
+          <w:sz w:val="24"/>
+          <w:szCs w:val="24"/>
+          <w:lang w:val="en-GB" w:eastAsia="en-US"/>
+          <w14:ligatures w14:val="standardContextual"/>
+        </w:rPr>
+        <w:t xml:space="preserve"> modelling it with a linear curve could be a good-enough approximation.</w:t>
+      </w:r>
+      <w:r>
+        <w:rPr>
+          <w:rFonts w:asciiTheme="minorHAnsi" w:eastAsiaTheme="minorHAnsi" w:hAnsiTheme="minorHAnsi" w:cstheme="minorBidi"/>
+          <w:color w:val="auto"/>
+          <w:kern w:val="2"/>
+          <w:sz w:val="24"/>
+          <w:szCs w:val="24"/>
+          <w:lang w:val="en-GB" w:eastAsia="en-US"/>
+          <w14:ligatures w14:val="standardContextual"/>
+        </w:rPr>
+        <w:t xml:space="preserve"> The surface temperature would be 25</w:t>
+      </w:r>
+      <w:r>
+        <w:rPr>
+          <w:rFonts w:asciiTheme="minorHAnsi" w:eastAsiaTheme="minorHAnsi" w:hAnsiTheme="minorHAnsi" w:cstheme="minorBidi"/>
+          <w:color w:val="auto"/>
+          <w:kern w:val="2"/>
+          <w:sz w:val="24"/>
+          <w:szCs w:val="24"/>
+          <w:lang w:val="en-GB" w:eastAsia="en-US"/>
+          <w14:ligatures w14:val="standardContextual"/>
+        </w:rPr>
+        <w:t>2</w:t>
+      </w:r>
+      <w:r>
+        <w:rPr>
+          <w:rFonts w:asciiTheme="minorHAnsi" w:eastAsiaTheme="minorHAnsi" w:hAnsiTheme="minorHAnsi" w:cstheme="minorBidi"/>
+          <w:color w:val="auto"/>
+          <w:kern w:val="2"/>
+          <w:sz w:val="24"/>
+          <w:szCs w:val="24"/>
+          <w:lang w:val="en-GB" w:eastAsia="en-US"/>
+          <w14:ligatures w14:val="standardContextual"/>
+        </w:rPr>
+        <w:t>K if there was no atmosphere (emissivity of 0</w:t>
+      </w:r>
+      <w:r>
+        <w:rPr>
+          <w:rFonts w:asciiTheme="minorHAnsi" w:eastAsiaTheme="minorHAnsi" w:hAnsiTheme="minorHAnsi" w:cstheme="minorBidi"/>
+          <w:color w:val="auto"/>
+          <w:kern w:val="2"/>
+          <w:sz w:val="24"/>
+          <w:szCs w:val="24"/>
+          <w:lang w:val="en-GB" w:eastAsia="en-US"/>
+          <w14:ligatures w14:val="standardContextual"/>
+        </w:rPr>
+        <w:t>.01</w:t>
+      </w:r>
+      <w:r>
+        <w:rPr>
+          <w:rFonts w:asciiTheme="minorHAnsi" w:eastAsiaTheme="minorHAnsi" w:hAnsiTheme="minorHAnsi" w:cstheme="minorBidi"/>
+          <w:color w:val="auto"/>
+          <w:kern w:val="2"/>
+          <w:sz w:val="24"/>
+          <w:szCs w:val="24"/>
+          <w:lang w:val="en-GB" w:eastAsia="en-US"/>
+          <w14:ligatures w14:val="standardContextual"/>
+        </w:rPr>
+        <w:t xml:space="preserve">) and </w:t>
+      </w:r>
+      <w:r>
+        <w:rPr>
+          <w:rFonts w:asciiTheme="minorHAnsi" w:eastAsiaTheme="minorHAnsi" w:hAnsiTheme="minorHAnsi" w:cstheme="minorBidi"/>
+          <w:color w:val="auto"/>
+          <w:kern w:val="2"/>
+          <w:sz w:val="24"/>
+          <w:szCs w:val="24"/>
+          <w:lang w:val="en-GB" w:eastAsia="en-US"/>
+          <w14:ligatures w14:val="standardContextual"/>
+        </w:rPr>
+        <w:t>298</w:t>
+      </w:r>
+      <w:r>
+        <w:rPr>
+          <w:rFonts w:asciiTheme="minorHAnsi" w:eastAsiaTheme="minorHAnsi" w:hAnsiTheme="minorHAnsi" w:cstheme="minorBidi"/>
+          <w:color w:val="auto"/>
+          <w:kern w:val="2"/>
+          <w:sz w:val="24"/>
+          <w:szCs w:val="24"/>
+          <w:lang w:val="en-GB" w:eastAsia="en-US"/>
+          <w14:ligatures w14:val="standardContextual"/>
+        </w:rPr>
+        <w:t xml:space="preserve">K if the </w:t>
+      </w:r>
+      <w:r>
+        <w:rPr>
+          <w:rFonts w:asciiTheme="minorHAnsi" w:eastAsiaTheme="minorHAnsi" w:hAnsiTheme="minorHAnsi" w:cstheme="minorBidi"/>
+          <w:color w:val="auto"/>
+          <w:kern w:val="2"/>
+          <w:sz w:val="24"/>
+          <w:szCs w:val="24"/>
+          <w:lang w:val="en-GB" w:eastAsia="en-US"/>
+          <w14:ligatures w14:val="standardContextual"/>
+        </w:rPr>
+        <w:t>single layer</w:t>
+      </w:r>
+      <w:r>
+        <w:rPr>
+          <w:rFonts w:asciiTheme="minorHAnsi" w:eastAsiaTheme="minorHAnsi" w:hAnsiTheme="minorHAnsi" w:cstheme="minorBidi"/>
+          <w:color w:val="auto"/>
+          <w:kern w:val="2"/>
+          <w:sz w:val="24"/>
+          <w:szCs w:val="24"/>
+          <w:lang w:val="en-GB" w:eastAsia="en-US"/>
+          <w14:ligatures w14:val="standardContextual"/>
+        </w:rPr>
+        <w:t xml:space="preserve"> was opaque to longwave radiation. This behaviour is expect</w:t>
+      </w:r>
+      <w:r>
+        <w:rPr>
+          <w:rFonts w:asciiTheme="minorHAnsi" w:eastAsiaTheme="minorHAnsi" w:hAnsiTheme="minorHAnsi" w:cstheme="minorBidi"/>
+          <w:color w:val="auto"/>
+          <w:kern w:val="2"/>
+          <w:sz w:val="24"/>
+          <w:szCs w:val="24"/>
+          <w:lang w:val="en-GB" w:eastAsia="en-US"/>
+          <w14:ligatures w14:val="standardContextual"/>
+        </w:rPr>
+        <w:t>ed, i</w:t>
+      </w:r>
+      <w:r>
+        <w:rPr>
+          <w:rFonts w:asciiTheme="minorHAnsi" w:eastAsiaTheme="minorHAnsi" w:hAnsiTheme="minorHAnsi" w:cstheme="minorBidi"/>
+          <w:color w:val="auto"/>
+          <w:kern w:val="2"/>
+          <w:sz w:val="24"/>
+          <w:szCs w:val="24"/>
+          <w:lang w:val="en-GB" w:eastAsia="en-US"/>
+          <w14:ligatures w14:val="standardContextual"/>
+        </w:rPr>
+        <w:t xml:space="preserve">ndeed, because we made the hypothesis that emissivity=absorptivity, when we increase the emissivity of the layer, we </w:t>
+      </w:r>
+      <w:r>
+        <w:rPr>
+          <w:rFonts w:asciiTheme="minorHAnsi" w:eastAsiaTheme="minorHAnsi" w:hAnsiTheme="minorHAnsi" w:cstheme="minorBidi"/>
+          <w:color w:val="auto"/>
+          <w:kern w:val="2"/>
+          <w:sz w:val="24"/>
+          <w:szCs w:val="24"/>
+          <w:lang w:val="en-GB" w:eastAsia="en-US"/>
+          <w14:ligatures w14:val="standardContextual"/>
+        </w:rPr>
+        <w:lastRenderedPageBreak/>
+        <w:t xml:space="preserve">increase its absorptivity. </w:t>
+      </w:r>
+      <w:r>
+        <w:rPr>
+          <w:rFonts w:asciiTheme="minorHAnsi" w:eastAsiaTheme="minorHAnsi" w:hAnsiTheme="minorHAnsi" w:cstheme="minorBidi"/>
+          <w:color w:val="auto"/>
+          <w:kern w:val="2"/>
+          <w:sz w:val="24"/>
+          <w:szCs w:val="24"/>
+          <w:lang w:val="en-GB" w:eastAsia="en-US"/>
+          <w14:ligatures w14:val="standardContextual"/>
+        </w:rPr>
+        <w:t>Thus,</w:t>
+      </w:r>
+      <w:r>
+        <w:rPr>
+          <w:rFonts w:asciiTheme="minorHAnsi" w:eastAsiaTheme="minorHAnsi" w:hAnsiTheme="minorHAnsi" w:cstheme="minorBidi"/>
+          <w:color w:val="auto"/>
+          <w:kern w:val="2"/>
+          <w:sz w:val="24"/>
+          <w:szCs w:val="24"/>
+          <w:lang w:val="en-GB" w:eastAsia="en-US"/>
+          <w14:ligatures w14:val="standardContextual"/>
+        </w:rPr>
+        <w:t xml:space="preserve"> more Earth longwave radiation is being </w:t>
+      </w:r>
+      <w:proofErr w:type="gramStart"/>
+      <w:r>
+        <w:rPr>
+          <w:rFonts w:asciiTheme="minorHAnsi" w:eastAsiaTheme="minorHAnsi" w:hAnsiTheme="minorHAnsi" w:cstheme="minorBidi"/>
+          <w:color w:val="auto"/>
+          <w:kern w:val="2"/>
+          <w:sz w:val="24"/>
+          <w:szCs w:val="24"/>
+          <w:lang w:val="en-GB" w:eastAsia="en-US"/>
+          <w14:ligatures w14:val="standardContextual"/>
+        </w:rPr>
+        <w:t>absorbed</w:t>
+      </w:r>
+      <w:proofErr w:type="gramEnd"/>
+      <w:r>
+        <w:rPr>
+          <w:rFonts w:asciiTheme="minorHAnsi" w:eastAsiaTheme="minorHAnsi" w:hAnsiTheme="minorHAnsi" w:cstheme="minorBidi"/>
+          <w:color w:val="auto"/>
+          <w:kern w:val="2"/>
+          <w:sz w:val="24"/>
+          <w:szCs w:val="24"/>
+          <w:lang w:val="en-GB" w:eastAsia="en-US"/>
+          <w14:ligatures w14:val="standardContextual"/>
+        </w:rPr>
+        <w:t xml:space="preserve"> and </w:t>
+      </w:r>
+      <w:r>
+        <w:rPr>
+          <w:rFonts w:asciiTheme="minorHAnsi" w:eastAsiaTheme="minorHAnsi" w:hAnsiTheme="minorHAnsi" w:cstheme="minorBidi"/>
+          <w:color w:val="auto"/>
+          <w:kern w:val="2"/>
+          <w:sz w:val="24"/>
+          <w:szCs w:val="24"/>
+          <w:lang w:val="en-GB" w:eastAsia="en-US"/>
+          <w14:ligatures w14:val="standardContextual"/>
+        </w:rPr>
+        <w:t>the greenhouse effect is more important.</w:t>
+      </w:r>
+    </w:p>
+    <w:p>
+      <w:pPr>
+        <w:pStyle w:val="p1"/>
+        <w:rPr>
+          <w:rFonts w:asciiTheme="minorHAnsi" w:eastAsiaTheme="minorHAnsi" w:hAnsiTheme="minorHAnsi" w:cstheme="minorBidi"/>
+          <w:color w:val="auto"/>
+          <w:kern w:val="2"/>
+          <w:sz w:val="24"/>
+          <w:szCs w:val="24"/>
+          <w:lang w:val="en-GB" w:eastAsia="en-US"/>
+          <w14:ligatures w14:val="standardContextual"/>
+        </w:rPr>
+      </w:pPr>
+    </w:p>
+    <w:p>
+      <w:pPr>
+        <w:pStyle w:val="p1"/>
+        <w:rPr>
+          <w:rFonts w:asciiTheme="minorHAnsi" w:eastAsiaTheme="minorHAnsi" w:hAnsiTheme="minorHAnsi" w:cstheme="minorBidi"/>
+          <w:color w:val="auto"/>
+          <w:kern w:val="2"/>
+          <w:sz w:val="24"/>
+          <w:szCs w:val="24"/>
+          <w:lang w:val="en-GB" w:eastAsia="en-US"/>
+          <w14:ligatures w14:val="standardContextual"/>
+        </w:rPr>
+      </w:pPr>
+    </w:p>
+    <w:p>
+      <w:pPr>
+        <w:pStyle w:val="p1"/>
+        <w:rPr>
+          <w:rFonts w:asciiTheme="minorHAnsi" w:eastAsiaTheme="minorHAnsi" w:hAnsiTheme="minorHAnsi" w:cstheme="minorBidi"/>
+          <w:color w:val="auto"/>
+          <w:kern w:val="2"/>
+          <w:sz w:val="24"/>
+          <w:szCs w:val="24"/>
+          <w:lang w:val="en-GB" w:eastAsia="en-US"/>
+          <w14:ligatures w14:val="standardContextual"/>
+        </w:rPr>
+      </w:pPr>
+    </w:p>
+    <w:p>
+      <w:pPr>
+        <w:pStyle w:val="p1"/>
+        <w:rPr>
+          <w:rFonts w:asciiTheme="minorHAnsi" w:eastAsiaTheme="minorHAnsi" w:hAnsiTheme="minorHAnsi" w:cstheme="minorBidi"/>
+          <w:color w:val="auto"/>
+          <w:kern w:val="2"/>
+          <w:sz w:val="24"/>
+          <w:szCs w:val="24"/>
+          <w:lang w:val="en-GB" w:eastAsia="en-US"/>
+          <w14:ligatures w14:val="standardContextual"/>
+        </w:rPr>
+      </w:pPr>
+      <w:r>
+        <w:rPr>
+          <w:rFonts w:asciiTheme="minorHAnsi" w:eastAsiaTheme="minorHAnsi" w:hAnsiTheme="minorHAnsi" w:cstheme="minorBidi"/>
+          <w:color w:val="auto"/>
+          <w:kern w:val="2"/>
+          <w:sz w:val="24"/>
+          <w:szCs w:val="24"/>
+          <w:lang w:val="en-GB" w:eastAsia="en-US"/>
+          <w14:ligatures w14:val="standardContextual"/>
+        </w:rPr>
+        <w:t>I found that the emissivity of the single layer should be equal to 0.</w:t>
+      </w:r>
+      <w:r>
+        <w:rPr>
+          <w:rFonts w:asciiTheme="minorHAnsi" w:eastAsiaTheme="minorHAnsi" w:hAnsiTheme="minorHAnsi" w:cstheme="minorBidi"/>
+          <w:color w:val="auto"/>
+          <w:kern w:val="2"/>
+          <w:sz w:val="24"/>
+          <w:szCs w:val="24"/>
+          <w:lang w:val="en-GB" w:eastAsia="en-US"/>
+          <w14:ligatures w14:val="standardContextual"/>
+        </w:rPr>
+        <w:t>84</w:t>
+      </w:r>
+      <w:r>
+        <w:rPr>
+          <w:rFonts w:asciiTheme="minorHAnsi" w:eastAsiaTheme="minorHAnsi" w:hAnsiTheme="minorHAnsi" w:cstheme="minorBidi"/>
+          <w:color w:val="auto"/>
+          <w:kern w:val="2"/>
+          <w:sz w:val="24"/>
+          <w:szCs w:val="24"/>
+          <w:lang w:val="en-GB" w:eastAsia="en-US"/>
+          <w14:ligatures w14:val="standardContextual"/>
+        </w:rPr>
+        <w:t xml:space="preserve"> to match Earth’s surface temperature</w:t>
+      </w:r>
+      <w:r>
+        <w:rPr>
+          <w:rFonts w:asciiTheme="minorHAnsi" w:eastAsiaTheme="minorHAnsi" w:hAnsiTheme="minorHAnsi" w:cstheme="minorBidi"/>
+          <w:color w:val="auto"/>
+          <w:kern w:val="2"/>
+          <w:sz w:val="24"/>
+          <w:szCs w:val="24"/>
+          <w:lang w:val="en-GB" w:eastAsia="en-US"/>
+          <w14:ligatures w14:val="standardContextual"/>
+        </w:rPr>
+        <w:t xml:space="preserve"> (</w:t>
+      </w:r>
+      <w:r>
+        <w:rPr>
+          <w:rFonts w:asciiTheme="minorHAnsi" w:eastAsiaTheme="minorHAnsi" w:hAnsiTheme="minorHAnsi" w:cstheme="minorBidi"/>
+          <w:color w:val="auto"/>
+          <w:kern w:val="2"/>
+          <w:sz w:val="24"/>
+          <w:szCs w:val="24"/>
+          <w:lang w:val="en-GB" w:eastAsia="en-US"/>
+          <w14:ligatures w14:val="standardContextual"/>
+        </w:rPr>
+        <w:t>288 K</w:t>
+      </w:r>
+      <w:r>
+        <w:rPr>
+          <w:rFonts w:asciiTheme="minorHAnsi" w:eastAsiaTheme="minorHAnsi" w:hAnsiTheme="minorHAnsi" w:cstheme="minorBidi"/>
+          <w:color w:val="auto"/>
+          <w:kern w:val="2"/>
+          <w:sz w:val="24"/>
+          <w:szCs w:val="24"/>
+          <w:lang w:val="en-GB" w:eastAsia="en-US"/>
+          <w14:ligatures w14:val="standardContextual"/>
+        </w:rPr>
+        <w:t>)</w:t>
+      </w:r>
+      <w:r>
+        <w:rPr>
+          <w:rFonts w:asciiTheme="minorHAnsi" w:eastAsiaTheme="minorHAnsi" w:hAnsiTheme="minorHAnsi" w:cstheme="minorBidi"/>
+          <w:color w:val="auto"/>
+          <w:kern w:val="2"/>
+          <w:sz w:val="24"/>
+          <w:szCs w:val="24"/>
+          <w:lang w:val="en-GB" w:eastAsia="en-US"/>
+          <w14:ligatures w14:val="standardContextual"/>
+        </w:rPr>
+        <w:t>. This emissivity</w:t>
+      </w:r>
+      <w:r>
+        <w:rPr>
+          <w:rFonts w:asciiTheme="minorHAnsi" w:eastAsiaTheme="minorHAnsi" w:hAnsiTheme="minorHAnsi" w:cstheme="minorBidi"/>
+          <w:color w:val="auto"/>
+          <w:kern w:val="2"/>
+          <w:sz w:val="24"/>
+          <w:szCs w:val="24"/>
+          <w:lang w:val="en-GB" w:eastAsia="en-US"/>
+          <w14:ligatures w14:val="standardContextual"/>
+        </w:rPr>
+        <w:t xml:space="preserve"> (</w:t>
+      </w:r>
+      <w:r>
+        <w:rPr>
+          <w:rFonts w:asciiTheme="minorHAnsi" w:eastAsiaTheme="minorHAnsi" w:hAnsiTheme="minorHAnsi" w:cstheme="minorBidi"/>
+          <w:color w:val="auto"/>
+          <w:kern w:val="2"/>
+          <w:sz w:val="24"/>
+          <w:szCs w:val="24"/>
+          <w:lang w:val="en-GB" w:eastAsia="en-US"/>
+          <w14:ligatures w14:val="standardContextual"/>
+        </w:rPr>
+        <w:t>=absorptivity</w:t>
+      </w:r>
+      <w:r>
+        <w:rPr>
+          <w:rFonts w:asciiTheme="minorHAnsi" w:eastAsiaTheme="minorHAnsi" w:hAnsiTheme="minorHAnsi" w:cstheme="minorBidi"/>
+          <w:color w:val="auto"/>
+          <w:kern w:val="2"/>
+          <w:sz w:val="24"/>
+          <w:szCs w:val="24"/>
+          <w:lang w:val="en-GB" w:eastAsia="en-US"/>
+          <w14:ligatures w14:val="standardContextual"/>
+        </w:rPr>
+        <w:t>)</w:t>
+      </w:r>
+      <w:r>
+        <w:rPr>
+          <w:rFonts w:asciiTheme="minorHAnsi" w:eastAsiaTheme="minorHAnsi" w:hAnsiTheme="minorHAnsi" w:cstheme="minorBidi"/>
+          <w:color w:val="auto"/>
+          <w:kern w:val="2"/>
+          <w:sz w:val="24"/>
+          <w:szCs w:val="24"/>
+          <w:lang w:val="en-GB" w:eastAsia="en-US"/>
+          <w14:ligatures w14:val="standardContextual"/>
+        </w:rPr>
+        <w:t xml:space="preserve"> is high, it means that 8</w:t>
+      </w:r>
+      <w:r>
+        <w:rPr>
+          <w:rFonts w:asciiTheme="minorHAnsi" w:eastAsiaTheme="minorHAnsi" w:hAnsiTheme="minorHAnsi" w:cstheme="minorBidi"/>
+          <w:color w:val="auto"/>
+          <w:kern w:val="2"/>
+          <w:sz w:val="24"/>
+          <w:szCs w:val="24"/>
+          <w:lang w:val="en-GB" w:eastAsia="en-US"/>
+          <w14:ligatures w14:val="standardContextual"/>
+        </w:rPr>
+        <w:t>4</w:t>
+      </w:r>
+      <w:r>
+        <w:rPr>
+          <w:rFonts w:asciiTheme="minorHAnsi" w:eastAsiaTheme="minorHAnsi" w:hAnsiTheme="minorHAnsi" w:cstheme="minorBidi"/>
+          <w:color w:val="auto"/>
+          <w:kern w:val="2"/>
+          <w:sz w:val="24"/>
+          <w:szCs w:val="24"/>
+          <w:lang w:val="en-GB" w:eastAsia="en-US"/>
+          <w14:ligatures w14:val="standardContextual"/>
+        </w:rPr>
+        <w:t xml:space="preserve">% of the radiation emitted from earth would be absorbed by the layer. Therefore, </w:t>
+      </w:r>
+      <w:r>
+        <w:rPr>
+          <w:rFonts w:asciiTheme="minorHAnsi" w:eastAsiaTheme="minorHAnsi" w:hAnsiTheme="minorHAnsi" w:cstheme="minorBidi"/>
+          <w:color w:val="auto"/>
+          <w:kern w:val="2"/>
+          <w:sz w:val="24"/>
+          <w:szCs w:val="24"/>
+          <w:lang w:val="en-GB" w:eastAsia="en-US"/>
+          <w14:ligatures w14:val="standardContextual"/>
+        </w:rPr>
+        <w:t xml:space="preserve">a single layer cannot model properly earth’s atmosphere, </w:t>
+      </w:r>
+      <w:r>
+        <w:rPr>
+          <w:rFonts w:asciiTheme="minorHAnsi" w:eastAsiaTheme="minorHAnsi" w:hAnsiTheme="minorHAnsi" w:cstheme="minorBidi"/>
+          <w:color w:val="auto"/>
+          <w:kern w:val="2"/>
+          <w:sz w:val="24"/>
+          <w:szCs w:val="24"/>
+          <w:lang w:val="en-GB" w:eastAsia="en-US"/>
+          <w14:ligatures w14:val="standardContextual"/>
+        </w:rPr>
+        <w:t>we should take into consideration multiple layer</w:t>
+      </w:r>
+      <w:r>
+        <w:rPr>
+          <w:rFonts w:asciiTheme="minorHAnsi" w:eastAsiaTheme="minorHAnsi" w:hAnsiTheme="minorHAnsi" w:cstheme="minorBidi"/>
+          <w:color w:val="auto"/>
+          <w:kern w:val="2"/>
+          <w:sz w:val="24"/>
+          <w:szCs w:val="24"/>
+          <w:lang w:val="en-GB" w:eastAsia="en-US"/>
+          <w14:ligatures w14:val="standardContextual"/>
+        </w:rPr>
+        <w:t>s</w:t>
+      </w:r>
+      <w:r>
+        <w:rPr>
+          <w:rFonts w:asciiTheme="minorHAnsi" w:eastAsiaTheme="minorHAnsi" w:hAnsiTheme="minorHAnsi" w:cstheme="minorBidi"/>
+          <w:color w:val="auto"/>
+          <w:kern w:val="2"/>
+          <w:sz w:val="24"/>
+          <w:szCs w:val="24"/>
+          <w:lang w:val="en-GB" w:eastAsia="en-US"/>
+          <w14:ligatures w14:val="standardContextual"/>
+        </w:rPr>
+        <w:t>.</w:t>
+      </w:r>
+    </w:p>
+    <w:p>
+      <w:pPr>
+        <w:pStyle w:val="p1"/>
+        <w:rPr>
+          <w:rFonts w:asciiTheme="minorHAnsi" w:eastAsiaTheme="minorHAnsi" w:hAnsiTheme="minorHAnsi" w:cstheme="minorBidi"/>
+          <w:color w:val="auto"/>
+          <w:kern w:val="2"/>
+          <w:sz w:val="24"/>
+          <w:szCs w:val="24"/>
+          <w:lang w:val="en-GB" w:eastAsia="en-US"/>
+          <w14:ligatures w14:val="standardContextual"/>
+        </w:rPr>
+      </w:pPr>
+    </w:p>
+    <w:p>
+      <w:pPr>
+        <w:pStyle w:val="p1"/>
+        <w:rPr>
+          <w:rFonts w:asciiTheme="minorHAnsi" w:eastAsiaTheme="minorHAnsi" w:hAnsiTheme="minorHAnsi" w:cstheme="minorBidi"/>
+          <w:color w:val="auto"/>
+          <w:kern w:val="2"/>
+          <w:sz w:val="24"/>
+          <w:szCs w:val="24"/>
+          <w:lang w:val="en-GB" w:eastAsia="en-US"/>
+          <w14:ligatures w14:val="standardContextual"/>
+        </w:rPr>
+      </w:pPr>
+      <w:r>
+        <w:rPr>
+          <w:rFonts w:asciiTheme="minorHAnsi" w:eastAsiaTheme="minorHAnsi" w:hAnsiTheme="minorHAnsi" w:cstheme="minorBidi"/>
+          <w:color w:val="auto"/>
+          <w:kern w:val="2"/>
+          <w:sz w:val="24"/>
+          <w:szCs w:val="24"/>
+          <w:lang w:val="en-GB" w:eastAsia="en-US"/>
+          <w14:ligatures w14:val="standardContextual"/>
+        </w:rPr>
+        <w:t xml:space="preserve">b) </w:t>
+      </w:r>
+      <w:r>
+        <w:rPr>
+          <w:rFonts w:asciiTheme="minorHAnsi" w:eastAsiaTheme="minorHAnsi" w:hAnsiTheme="minorHAnsi" w:cstheme="minorBidi"/>
+          <w:color w:val="auto"/>
+          <w:kern w:val="2"/>
+          <w:sz w:val="24"/>
+          <w:szCs w:val="24"/>
+          <w:lang w:val="en-GB" w:eastAsia="en-US"/>
+          <w14:ligatures w14:val="standardContextual"/>
+        </w:rPr>
+        <w:t xml:space="preserve">In the </w:t>
+      </w:r>
+      <w:r>
+        <w:rPr>
+          <w:rFonts w:asciiTheme="minorHAnsi" w:eastAsiaTheme="minorHAnsi" w:hAnsiTheme="minorHAnsi" w:cstheme="minorBidi"/>
+          <w:color w:val="auto"/>
+          <w:kern w:val="2"/>
+          <w:sz w:val="24"/>
+          <w:szCs w:val="24"/>
+          <w:lang w:val="en-GB" w:eastAsia="en-US"/>
+          <w14:ligatures w14:val="standardContextual"/>
+        </w:rPr>
+        <w:t>second</w:t>
+      </w:r>
+      <w:r>
+        <w:rPr>
+          <w:rFonts w:asciiTheme="minorHAnsi" w:eastAsiaTheme="minorHAnsi" w:hAnsiTheme="minorHAnsi" w:cstheme="minorBidi"/>
+          <w:color w:val="auto"/>
+          <w:kern w:val="2"/>
+          <w:sz w:val="24"/>
+          <w:szCs w:val="24"/>
+          <w:lang w:val="en-GB" w:eastAsia="en-US"/>
+          <w14:ligatures w14:val="standardContextual"/>
+        </w:rPr>
+        <w:t xml:space="preserve"> case</w:t>
+      </w:r>
+      <w:r>
+        <w:rPr>
+          <w:rFonts w:asciiTheme="minorHAnsi" w:eastAsiaTheme="minorHAnsi" w:hAnsiTheme="minorHAnsi" w:cstheme="minorBidi"/>
+          <w:color w:val="auto"/>
+          <w:kern w:val="2"/>
+          <w:sz w:val="24"/>
+          <w:szCs w:val="24"/>
+          <w:lang w:val="en-GB" w:eastAsia="en-US"/>
+          <w14:ligatures w14:val="standardContextual"/>
+        </w:rPr>
+        <w:t xml:space="preserve">, </w:t>
+      </w:r>
+      <w:r>
+        <w:rPr>
+          <w:rFonts w:asciiTheme="minorHAnsi" w:eastAsiaTheme="minorHAnsi" w:hAnsiTheme="minorHAnsi" w:cstheme="minorBidi"/>
+          <w:color w:val="auto"/>
+          <w:kern w:val="2"/>
+          <w:sz w:val="24"/>
+          <w:szCs w:val="24"/>
+          <w:lang w:val="en-GB" w:eastAsia="en-US"/>
+          <w14:ligatures w14:val="standardContextual"/>
+        </w:rPr>
+        <w:t xml:space="preserve">we want to see the influence of the number of layers on the surface temperature. </w:t>
+      </w:r>
+      <w:r>
+        <w:rPr>
+          <w:rFonts w:asciiTheme="minorHAnsi" w:eastAsiaTheme="minorHAnsi" w:hAnsiTheme="minorHAnsi" w:cstheme="minorBidi"/>
+          <w:color w:val="auto"/>
+          <w:kern w:val="2"/>
+          <w:sz w:val="24"/>
+          <w:szCs w:val="24"/>
+          <w:lang w:val="en-GB" w:eastAsia="en-US"/>
+          <w14:ligatures w14:val="standardContextual"/>
+        </w:rPr>
+        <w:t xml:space="preserve">I set the </w:t>
+      </w:r>
+      <w:r>
+        <w:rPr>
+          <w:rFonts w:asciiTheme="minorHAnsi" w:eastAsiaTheme="minorHAnsi" w:hAnsiTheme="minorHAnsi" w:cstheme="minorBidi"/>
+          <w:color w:val="auto"/>
+          <w:kern w:val="2"/>
+          <w:sz w:val="24"/>
+          <w:szCs w:val="24"/>
+          <w:lang w:val="en-GB" w:eastAsia="en-US"/>
+          <w14:ligatures w14:val="standardContextual"/>
+        </w:rPr>
+        <w:t>emissivity</w:t>
+      </w:r>
+      <w:r>
+        <w:rPr>
+          <w:rFonts w:asciiTheme="minorHAnsi" w:eastAsiaTheme="minorHAnsi" w:hAnsiTheme="minorHAnsi" w:cstheme="minorBidi"/>
+          <w:color w:val="auto"/>
+          <w:kern w:val="2"/>
+          <w:sz w:val="24"/>
+          <w:szCs w:val="24"/>
+          <w:lang w:val="en-GB" w:eastAsia="en-US"/>
+          <w14:ligatures w14:val="standardContextual"/>
+        </w:rPr>
+        <w:t xml:space="preserve"> of </w:t>
+      </w:r>
+      <w:r>
+        <w:rPr>
+          <w:rFonts w:asciiTheme="minorHAnsi" w:eastAsiaTheme="minorHAnsi" w:hAnsiTheme="minorHAnsi" w:cstheme="minorBidi"/>
+          <w:color w:val="auto"/>
+          <w:kern w:val="2"/>
+          <w:sz w:val="24"/>
+          <w:szCs w:val="24"/>
+          <w:lang w:val="en-GB" w:eastAsia="en-US"/>
+          <w14:ligatures w14:val="standardContextual"/>
+        </w:rPr>
+        <w:t xml:space="preserve">the </w:t>
+      </w:r>
+      <w:r>
+        <w:rPr>
+          <w:rFonts w:asciiTheme="minorHAnsi" w:eastAsiaTheme="minorHAnsi" w:hAnsiTheme="minorHAnsi" w:cstheme="minorBidi"/>
+          <w:color w:val="auto"/>
+          <w:kern w:val="2"/>
+          <w:sz w:val="24"/>
+          <w:szCs w:val="24"/>
+          <w:lang w:val="en-GB" w:eastAsia="en-US"/>
+          <w14:ligatures w14:val="standardContextual"/>
+        </w:rPr>
+        <w:t xml:space="preserve">layers to be </w:t>
+      </w:r>
+      <w:r>
+        <w:rPr>
+          <w:rFonts w:asciiTheme="minorHAnsi" w:eastAsiaTheme="minorHAnsi" w:hAnsiTheme="minorHAnsi" w:cstheme="minorBidi"/>
+          <w:color w:val="auto"/>
+          <w:kern w:val="2"/>
+          <w:sz w:val="24"/>
+          <w:szCs w:val="24"/>
+          <w:lang w:val="en-GB" w:eastAsia="en-US"/>
+          <w14:ligatures w14:val="standardContextual"/>
+        </w:rPr>
+        <w:t>0.255 (the effective emissivity of Earth’s atmosphere).</w:t>
+      </w:r>
+      <w:r>
+        <w:rPr>
+          <w:rFonts w:asciiTheme="minorHAnsi" w:eastAsiaTheme="minorHAnsi" w:hAnsiTheme="minorHAnsi" w:cstheme="minorBidi"/>
+          <w:color w:val="auto"/>
+          <w:kern w:val="2"/>
+          <w:sz w:val="24"/>
+          <w:szCs w:val="24"/>
+          <w:lang w:val="en-GB" w:eastAsia="en-US"/>
+          <w14:ligatures w14:val="standardContextual"/>
+        </w:rPr>
+        <w:t xml:space="preserve"> the solar constant to be S0=1350W/m2, and the earth albedo to 0.3</w:t>
+      </w:r>
+      <w:r>
+        <w:rPr>
+          <w:rFonts w:asciiTheme="minorHAnsi" w:eastAsiaTheme="minorHAnsi" w:hAnsiTheme="minorHAnsi" w:cstheme="minorBidi"/>
+          <w:color w:val="auto"/>
+          <w:kern w:val="2"/>
+          <w:sz w:val="24"/>
+          <w:szCs w:val="24"/>
+          <w:lang w:val="en-GB" w:eastAsia="en-US"/>
+          <w14:ligatures w14:val="standardContextual"/>
+        </w:rPr>
+        <w:t>3</w:t>
+      </w:r>
+      <w:r>
+        <w:rPr>
+          <w:rFonts w:asciiTheme="minorHAnsi" w:eastAsiaTheme="minorHAnsi" w:hAnsiTheme="minorHAnsi" w:cstheme="minorBidi"/>
+          <w:color w:val="auto"/>
+          <w:kern w:val="2"/>
+          <w:sz w:val="24"/>
+          <w:szCs w:val="24"/>
+          <w:lang w:val="en-GB" w:eastAsia="en-US"/>
+          <w14:ligatures w14:val="standardContextual"/>
+        </w:rPr>
+        <w:t xml:space="preserve">, and I calculated Earth’s surface temperature </w:t>
+      </w:r>
+      <w:r>
+        <w:rPr>
+          <w:rFonts w:asciiTheme="minorHAnsi" w:eastAsiaTheme="minorHAnsi" w:hAnsiTheme="minorHAnsi" w:cstheme="minorBidi"/>
+          <w:color w:val="auto"/>
+          <w:kern w:val="2"/>
+          <w:sz w:val="24"/>
+          <w:szCs w:val="24"/>
+          <w:lang w:val="en-GB" w:eastAsia="en-US"/>
+          <w14:ligatures w14:val="standardContextual"/>
+        </w:rPr>
+        <w:t>for number of layers</w:t>
+      </w:r>
+      <w:r>
+        <w:rPr>
+          <w:rFonts w:asciiTheme="minorHAnsi" w:eastAsiaTheme="minorHAnsi" w:hAnsiTheme="minorHAnsi" w:cstheme="minorBidi"/>
+          <w:color w:val="auto"/>
+          <w:kern w:val="2"/>
+          <w:sz w:val="24"/>
+          <w:szCs w:val="24"/>
+          <w:lang w:val="en-GB" w:eastAsia="en-US"/>
+          <w14:ligatures w14:val="standardContextual"/>
+        </w:rPr>
+        <w:t xml:space="preserve"> from 1 to </w:t>
+      </w:r>
+      <w:r>
+        <w:rPr>
+          <w:rFonts w:asciiTheme="minorHAnsi" w:eastAsiaTheme="minorHAnsi" w:hAnsiTheme="minorHAnsi" w:cstheme="minorBidi"/>
+          <w:color w:val="auto"/>
+          <w:kern w:val="2"/>
+          <w:sz w:val="24"/>
+          <w:szCs w:val="24"/>
+          <w:lang w:val="en-GB" w:eastAsia="en-US"/>
+          <w14:ligatures w14:val="standardContextual"/>
+        </w:rPr>
+        <w:t>10</w:t>
+      </w:r>
+      <w:r>
+        <w:rPr>
+          <w:rFonts w:asciiTheme="minorHAnsi" w:eastAsiaTheme="minorHAnsi" w:hAnsiTheme="minorHAnsi" w:cstheme="minorBidi"/>
+          <w:color w:val="auto"/>
+          <w:kern w:val="2"/>
+          <w:sz w:val="24"/>
+          <w:szCs w:val="24"/>
+          <w:lang w:val="en-GB" w:eastAsia="en-US"/>
+          <w14:ligatures w14:val="standardContextual"/>
+        </w:rPr>
+        <w:t xml:space="preserve">. </w:t>
+      </w:r>
+    </w:p>
+    <w:p>
+      <w:pPr>
+        <w:pStyle w:val="p1"/>
+        <w:rPr>
+          <w:rFonts w:asciiTheme="minorHAnsi" w:eastAsiaTheme="minorHAnsi" w:hAnsiTheme="minorHAnsi" w:cstheme="minorBidi"/>
+          <w:color w:val="auto"/>
+          <w:kern w:val="2"/>
+          <w:sz w:val="24"/>
+          <w:szCs w:val="24"/>
+          <w:lang w:val="en-GB" w:eastAsia="en-US"/>
+          <w14:ligatures w14:val="standardContextual"/>
+        </w:rPr>
+      </w:pPr>
+      <w:r>
+        <w:rPr>
+          <w:rFonts w:asciiTheme="minorHAnsi" w:eastAsiaTheme="minorHAnsi" w:hAnsiTheme="minorHAnsi" w:cstheme="minorBidi"/>
+          <w:noProof/>
+          <w:color w:val="auto"/>
+          <w:kern w:val="2"/>
+          <w:sz w:val="24"/>
+          <w:szCs w:val="24"/>
+          <w:lang w:val="en-GB" w:eastAsia="en-US"/>
+          <w14:ligatures w14:val="standardContextual"/>
+        </w:rPr>
+        <w:drawing>
+          <wp:inline distT="0" distB="0" distL="0" distR="0" wp14:anchorId="24FF125F" wp14:editId="258B196A">
+            <wp:extent cx="5696110" cy="1796772"/>
+            <wp:effectExtent l="0" t="0" r="0" b="0"/>
+            <wp:docPr id="551546305" name="Image 9"/>
+            <wp:cNvGraphicFramePr>
+              <a:graphicFrameLocks xmlns:a="http://schemas.openxmlformats.org/drawingml/2006/main" noChangeAspect="1"/>
+            </wp:cNvGraphicFramePr>
+            <a:graphic xmlns:a="http://schemas.openxmlformats.org/drawingml/2006/main">
+              <a:graphicData uri="http://schemas.openxmlformats.org/drawingml/2006/picture">
+                <pic:pic xmlns:pic="http://schemas.openxmlformats.org/drawingml/2006/picture">
+                  <pic:nvPicPr>
+                    <pic:cNvPr id="551546305" name="Image 551546305"/>
+                    <pic:cNvPicPr/>
+                  </pic:nvPicPr>
+                  <pic:blipFill rotWithShape="1">
+                    <a:blip r:embed="rId9" cstate="print">
+                      <a:extLst>
+                        <a:ext uri="{28A0092B-C50C-407E-A947-70E740481C1C}">
+                          <a14:useLocalDpi xmlns:a14="http://schemas.microsoft.com/office/drawing/2010/main" val="0"/>
+                        </a:ext>
+                      </a:extLst>
+                    </a:blip>
+                    <a:srcRect b="1458"/>
+                    <a:stretch>
+                      <a:fillRect/>
+                    </a:stretch>
+                  </pic:blipFill>
+                  <pic:spPr bwMode="auto">
+                    <a:xfrm>
+                      <a:off x="0" y="0"/>
+                      <a:ext cx="5795877" cy="1828242"/>
+                    </a:xfrm>
+                    <a:prstGeom prst="rect">
+                      <a:avLst/>
+                    </a:prstGeom>
+                    <a:ln>
+                      <a:noFill/>
+                    </a:ln>
+                    <a:extLst>
+                      <a:ext uri="{53640926-AAD7-44D8-BBD7-CCE9431645EC}">
+                        <a14:shadowObscured xmlns:a14="http://schemas.microsoft.com/office/drawing/2010/main"/>
+                      </a:ext>
+                    </a:extLst>
+                  </pic:spPr>
+                </pic:pic>
+              </a:graphicData>
+            </a:graphic>
+          </wp:inline>
+        </w:drawing>
+      </w:r>
+    </w:p>
+    <w:p>
+      <w:pPr>
+        <w:pStyle w:val="p1"/>
+        <w:rPr>
+          <w:rFonts w:asciiTheme="minorHAnsi" w:eastAsiaTheme="minorHAnsi" w:hAnsiTheme="minorHAnsi" w:cstheme="minorBidi"/>
+          <w:color w:val="auto"/>
+          <w:kern w:val="2"/>
+          <w:sz w:val="24"/>
+          <w:szCs w:val="24"/>
+          <w:lang w:val="en-GB" w:eastAsia="en-US"/>
+          <w14:ligatures w14:val="standardContextual"/>
+        </w:rPr>
+      </w:pPr>
+    </w:p>
+    <w:p>
+      <w:pPr>
+        <w:pStyle w:val="p1"/>
+        <w:rPr>
+          <w:rFonts w:asciiTheme="minorHAnsi" w:eastAsiaTheme="minorHAnsi" w:hAnsiTheme="minorHAnsi" w:cstheme="minorBidi"/>
+          <w:color w:val="auto"/>
+          <w:kern w:val="2"/>
+          <w:sz w:val="24"/>
+          <w:szCs w:val="24"/>
+          <w:lang w:val="en-GB" w:eastAsia="en-US"/>
+          <w14:ligatures w14:val="standardContextual"/>
+        </w:rPr>
+      </w:pPr>
+      <w:r>
+        <w:rPr>
+          <w:rFonts w:asciiTheme="minorHAnsi" w:eastAsiaTheme="minorHAnsi" w:hAnsiTheme="minorHAnsi" w:cstheme="minorBidi"/>
+          <w:color w:val="auto"/>
+          <w:kern w:val="2"/>
+          <w:sz w:val="24"/>
+          <w:szCs w:val="24"/>
+          <w:lang w:val="en-GB" w:eastAsia="en-US"/>
+          <w14:ligatures w14:val="standardContextual"/>
+        </w:rPr>
+        <w:t xml:space="preserve">In the figure we can see that the Temperature increase almost linearly with the number of layers (at least between 0 and 10 layers), </w:t>
+      </w:r>
+      <w:r>
+        <w:rPr>
+          <w:rFonts w:asciiTheme="minorHAnsi" w:eastAsiaTheme="minorHAnsi" w:hAnsiTheme="minorHAnsi" w:cstheme="minorBidi"/>
+          <w:color w:val="auto"/>
+          <w:kern w:val="2"/>
+          <w:sz w:val="24"/>
+          <w:szCs w:val="24"/>
+          <w:lang w:val="en-GB" w:eastAsia="en-US"/>
+          <w14:ligatures w14:val="standardContextual"/>
+        </w:rPr>
+        <w:t xml:space="preserve">Earth’s </w:t>
+      </w:r>
+      <w:r>
+        <w:rPr>
+          <w:rFonts w:asciiTheme="minorHAnsi" w:eastAsiaTheme="minorHAnsi" w:hAnsiTheme="minorHAnsi" w:cstheme="minorBidi"/>
+          <w:color w:val="auto"/>
+          <w:kern w:val="2"/>
+          <w:sz w:val="24"/>
+          <w:szCs w:val="24"/>
+          <w:lang w:val="en-GB" w:eastAsia="en-US"/>
+          <w14:ligatures w14:val="standardContextual"/>
+        </w:rPr>
+        <w:t>surface temperature increases with the</w:t>
+      </w:r>
+      <w:r>
+        <w:rPr>
+          <w:rFonts w:asciiTheme="minorHAnsi" w:eastAsiaTheme="minorHAnsi" w:hAnsiTheme="minorHAnsi" w:cstheme="minorBidi"/>
+          <w:color w:val="auto"/>
+          <w:kern w:val="2"/>
+          <w:sz w:val="24"/>
+          <w:szCs w:val="24"/>
+          <w:lang w:val="en-GB" w:eastAsia="en-US"/>
+          <w14:ligatures w14:val="standardContextual"/>
+        </w:rPr>
+        <w:t xml:space="preserve"> number of layers from 26</w:t>
+      </w:r>
+      <w:r>
+        <w:rPr>
+          <w:rFonts w:asciiTheme="minorHAnsi" w:eastAsiaTheme="minorHAnsi" w:hAnsiTheme="minorHAnsi" w:cstheme="minorBidi"/>
+          <w:color w:val="auto"/>
+          <w:kern w:val="2"/>
+          <w:sz w:val="24"/>
+          <w:szCs w:val="24"/>
+          <w:lang w:val="en-GB" w:eastAsia="en-US"/>
+          <w14:ligatures w14:val="standardContextual"/>
+        </w:rPr>
+        <w:t>0</w:t>
+      </w:r>
+      <w:r>
+        <w:rPr>
+          <w:rFonts w:asciiTheme="minorHAnsi" w:eastAsiaTheme="minorHAnsi" w:hAnsiTheme="minorHAnsi" w:cstheme="minorBidi"/>
+          <w:color w:val="auto"/>
+          <w:kern w:val="2"/>
+          <w:sz w:val="24"/>
+          <w:szCs w:val="24"/>
+          <w:lang w:val="en-GB" w:eastAsia="en-US"/>
+          <w14:ligatures w14:val="standardContextual"/>
+        </w:rPr>
+        <w:t xml:space="preserve"> </w:t>
+      </w:r>
+      <w:r>
+        <w:rPr>
+          <w:rFonts w:asciiTheme="minorHAnsi" w:eastAsiaTheme="minorHAnsi" w:hAnsiTheme="minorHAnsi" w:cstheme="minorBidi"/>
+          <w:color w:val="auto"/>
+          <w:kern w:val="2"/>
+          <w:sz w:val="24"/>
+          <w:szCs w:val="24"/>
+          <w:lang w:val="en-GB" w:eastAsia="en-US"/>
+          <w14:ligatures w14:val="standardContextual"/>
+        </w:rPr>
+        <w:t>K with</w:t>
+      </w:r>
+      <w:r>
+        <w:rPr>
+          <w:rFonts w:asciiTheme="minorHAnsi" w:eastAsiaTheme="minorHAnsi" w:hAnsiTheme="minorHAnsi" w:cstheme="minorBidi"/>
+          <w:color w:val="auto"/>
+          <w:kern w:val="2"/>
+          <w:sz w:val="24"/>
+          <w:szCs w:val="24"/>
+          <w:lang w:val="en-GB" w:eastAsia="en-US"/>
+          <w14:ligatures w14:val="standardContextual"/>
+        </w:rPr>
+        <w:t xml:space="preserve"> 1 layer to 31</w:t>
+      </w:r>
+      <w:r>
+        <w:rPr>
+          <w:rFonts w:asciiTheme="minorHAnsi" w:eastAsiaTheme="minorHAnsi" w:hAnsiTheme="minorHAnsi" w:cstheme="minorBidi"/>
+          <w:color w:val="auto"/>
+          <w:kern w:val="2"/>
+          <w:sz w:val="24"/>
+          <w:szCs w:val="24"/>
+          <w:lang w:val="en-GB" w:eastAsia="en-US"/>
+          <w14:ligatures w14:val="standardContextual"/>
+        </w:rPr>
+        <w:t>5</w:t>
+      </w:r>
+      <w:r>
+        <w:rPr>
+          <w:rFonts w:asciiTheme="minorHAnsi" w:eastAsiaTheme="minorHAnsi" w:hAnsiTheme="minorHAnsi" w:cstheme="minorBidi"/>
+          <w:color w:val="auto"/>
+          <w:kern w:val="2"/>
+          <w:sz w:val="24"/>
+          <w:szCs w:val="24"/>
+          <w:lang w:val="en-GB" w:eastAsia="en-US"/>
+          <w14:ligatures w14:val="standardContextual"/>
+        </w:rPr>
+        <w:t xml:space="preserve"> K with 10 layers. </w:t>
+      </w:r>
+    </w:p>
+    <w:p>
+      <w:pPr>
+        <w:pStyle w:val="p1"/>
+        <w:rPr>
+          <w:rFonts w:asciiTheme="minorHAnsi" w:eastAsiaTheme="minorHAnsi" w:hAnsiTheme="minorHAnsi" w:cstheme="minorBidi"/>
+          <w:color w:val="auto"/>
+          <w:kern w:val="2"/>
+          <w:sz w:val="24"/>
+          <w:szCs w:val="24"/>
+          <w:lang w:val="en-GB" w:eastAsia="en-US"/>
+          <w14:ligatures w14:val="standardContextual"/>
+        </w:rPr>
+      </w:pPr>
+    </w:p>
+    <w:p>
+      <w:pPr>
+        <w:pStyle w:val="p1"/>
+        <w:rPr>
+          <w:rFonts w:asciiTheme="minorHAnsi" w:eastAsiaTheme="minorHAnsi" w:hAnsiTheme="minorHAnsi" w:cstheme="minorBidi"/>
+          <w:color w:val="auto"/>
+          <w:kern w:val="2"/>
+          <w:sz w:val="24"/>
+          <w:szCs w:val="24"/>
+          <w:lang w:val="en-GB" w:eastAsia="en-US"/>
+          <w14:ligatures w14:val="standardContextual"/>
+        </w:rPr>
+      </w:pPr>
+    </w:p>
+    <w:p>
+      <w:pPr>
+        <w:pStyle w:val="p1"/>
+        <w:rPr>
+          <w:rFonts w:asciiTheme="minorHAnsi" w:eastAsiaTheme="minorHAnsi" w:hAnsiTheme="minorHAnsi" w:cstheme="minorBidi"/>
+          <w:color w:val="auto"/>
+          <w:kern w:val="2"/>
+          <w:sz w:val="24"/>
+          <w:szCs w:val="24"/>
+          <w:lang w:val="en-GB" w:eastAsia="en-US"/>
+          <w14:ligatures w14:val="standardContextual"/>
+        </w:rPr>
+      </w:pPr>
+    </w:p>
+    <w:p>
+      <w:pPr>
+        <w:pStyle w:val="p1"/>
+        <w:rPr>
+          <w:rFonts w:asciiTheme="minorHAnsi" w:eastAsiaTheme="minorHAnsi" w:hAnsiTheme="minorHAnsi" w:cstheme="minorBidi"/>
+          <w:color w:val="auto"/>
+          <w:kern w:val="2"/>
+          <w:sz w:val="24"/>
+          <w:szCs w:val="24"/>
+          <w:lang w:val="en-GB" w:eastAsia="en-US"/>
+          <w14:ligatures w14:val="standardContextual"/>
+        </w:rPr>
+      </w:pPr>
+      <w:r>
+        <w:rPr>
+          <w:rFonts w:asciiTheme="minorHAnsi" w:eastAsiaTheme="minorHAnsi" w:hAnsiTheme="minorHAnsi" w:cstheme="minorBidi"/>
+          <w:color w:val="auto"/>
+          <w:kern w:val="2"/>
+          <w:sz w:val="24"/>
+          <w:szCs w:val="24"/>
+          <w:lang w:val="en-GB" w:eastAsia="en-US"/>
+          <w14:ligatures w14:val="standardContextual"/>
+        </w:rPr>
+        <w:t xml:space="preserve">I found that if we consider an atmosphere with many layers of emissivity 0.255, 4 layers are necessary to match Earth’s surface temperature. In fact, to match this temperature, it would require between 4 and 5 layers, which I cannot simulate with the current model. This could be done using </w:t>
+      </w:r>
+      <w:proofErr w:type="gramStart"/>
+      <w:r>
+        <w:rPr>
+          <w:rFonts w:asciiTheme="minorHAnsi" w:eastAsiaTheme="minorHAnsi" w:hAnsiTheme="minorHAnsi" w:cstheme="minorBidi"/>
+          <w:color w:val="auto"/>
+          <w:kern w:val="2"/>
+          <w:sz w:val="24"/>
+          <w:szCs w:val="24"/>
+          <w:lang w:val="en-GB" w:eastAsia="en-US"/>
+          <w14:ligatures w14:val="standardContextual"/>
+        </w:rPr>
+        <w:t>an</w:t>
+      </w:r>
+      <w:proofErr w:type="gramEnd"/>
+      <w:r>
+        <w:rPr>
+          <w:rFonts w:asciiTheme="minorHAnsi" w:eastAsiaTheme="minorHAnsi" w:hAnsiTheme="minorHAnsi" w:cstheme="minorBidi"/>
+          <w:color w:val="auto"/>
+          <w:kern w:val="2"/>
+          <w:sz w:val="24"/>
+          <w:szCs w:val="24"/>
+          <w:lang w:val="en-GB" w:eastAsia="en-US"/>
+          <w14:ligatures w14:val="standardContextual"/>
+        </w:rPr>
+        <w:t xml:space="preserve"> changing emissivity between the layers, but this was not the goal of this simple model.</w:t>
+      </w:r>
+    </w:p>
+    <w:p>
+      <w:pPr>
+        <w:pStyle w:val="p1"/>
+        <w:rPr>
+          <w:rFonts w:asciiTheme="minorHAnsi" w:eastAsiaTheme="minorHAnsi" w:hAnsiTheme="minorHAnsi" w:cstheme="minorBidi"/>
+          <w:color w:val="auto"/>
+          <w:kern w:val="2"/>
+          <w:sz w:val="24"/>
+          <w:szCs w:val="24"/>
+          <w:lang w:val="en-GB" w:eastAsia="en-US"/>
+          <w14:ligatures w14:val="standardContextual"/>
+        </w:rPr>
+      </w:pPr>
+      <w:r>
+        <w:rPr>
+          <w:rFonts w:asciiTheme="minorHAnsi" w:eastAsiaTheme="minorHAnsi" w:hAnsiTheme="minorHAnsi" w:cstheme="minorBidi"/>
+          <w:color w:val="auto"/>
+          <w:kern w:val="2"/>
+          <w:sz w:val="24"/>
+          <w:szCs w:val="24"/>
+          <w:lang w:val="en-GB" w:eastAsia="en-US"/>
+          <w14:ligatures w14:val="standardContextual"/>
+        </w:rPr>
+        <w:t xml:space="preserve"> </w:t>
+      </w:r>
+    </w:p>
+    <w:p>
+      <w:pPr>
+        <w:pStyle w:val="p1"/>
+        <w:rPr>
+          <w:rFonts w:asciiTheme="minorHAnsi" w:eastAsiaTheme="minorHAnsi" w:hAnsiTheme="minorHAnsi" w:cstheme="minorBidi"/>
+          <w:color w:val="auto"/>
+          <w:kern w:val="2"/>
+          <w:sz w:val="24"/>
+          <w:szCs w:val="24"/>
+          <w:lang w:val="en-GB" w:eastAsia="en-US"/>
+          <w14:ligatures w14:val="standardContextual"/>
+        </w:rPr>
+      </w:pPr>
+      <w:r>
+        <w:rPr>
+          <w:rFonts w:asciiTheme="minorHAnsi" w:eastAsiaTheme="minorHAnsi" w:hAnsiTheme="minorHAnsi" w:cstheme="minorBidi"/>
+          <w:color w:val="auto"/>
+          <w:kern w:val="2"/>
+          <w:sz w:val="24"/>
+          <w:szCs w:val="24"/>
+          <w:lang w:val="en-GB" w:eastAsia="en-US"/>
+          <w14:ligatures w14:val="standardContextual"/>
+        </w:rPr>
+        <w:t>To plot the temperature with ratio to altitude, I used two simplifications:</w:t>
+      </w:r>
+    </w:p>
+    <w:p>
+      <w:pPr>
+        <w:pStyle w:val="p1"/>
+        <w:numPr>
+          <w:ilvl w:val="0"/>
+          <w:numId w:val="1"/>
+        </w:numPr>
+        <w:rPr>
+          <w:rFonts w:asciiTheme="minorHAnsi" w:eastAsiaTheme="minorHAnsi" w:hAnsiTheme="minorHAnsi" w:cstheme="minorBidi"/>
+          <w:color w:val="auto"/>
+          <w:kern w:val="2"/>
+          <w:sz w:val="24"/>
+          <w:szCs w:val="24"/>
+          <w:lang w:val="en-GB" w:eastAsia="en-US"/>
+          <w14:ligatures w14:val="standardContextual"/>
+        </w:rPr>
+      </w:pPr>
+      <w:r>
+        <w:rPr>
+          <w:rFonts w:asciiTheme="minorHAnsi" w:eastAsiaTheme="minorHAnsi" w:hAnsiTheme="minorHAnsi" w:cstheme="minorBidi"/>
+          <w:color w:val="auto"/>
+          <w:kern w:val="2"/>
+          <w:sz w:val="24"/>
+          <w:szCs w:val="24"/>
+          <w:lang w:val="en-GB" w:eastAsia="en-US"/>
+          <w14:ligatures w14:val="standardContextual"/>
+        </w:rPr>
+        <w:t>I considered that the layers are evenly distributed within the atmosphere</w:t>
+      </w:r>
+    </w:p>
+    <w:p>
+      <w:pPr>
+        <w:pStyle w:val="p1"/>
+        <w:numPr>
+          <w:ilvl w:val="0"/>
+          <w:numId w:val="1"/>
+        </w:numPr>
+        <w:rPr>
+          <w:rFonts w:asciiTheme="minorHAnsi" w:eastAsiaTheme="minorHAnsi" w:hAnsiTheme="minorHAnsi" w:cstheme="minorBidi"/>
+          <w:color w:val="auto"/>
+          <w:kern w:val="2"/>
+          <w:sz w:val="24"/>
+          <w:szCs w:val="24"/>
+          <w:lang w:val="en-GB" w:eastAsia="en-US"/>
+          <w14:ligatures w14:val="standardContextual"/>
+        </w:rPr>
+      </w:pPr>
+      <w:r>
+        <w:rPr>
+          <w:rFonts w:asciiTheme="minorHAnsi" w:eastAsiaTheme="minorHAnsi" w:hAnsiTheme="minorHAnsi" w:cstheme="minorBidi"/>
+          <w:color w:val="auto"/>
+          <w:kern w:val="2"/>
+          <w:sz w:val="24"/>
+          <w:szCs w:val="24"/>
+          <w:lang w:val="en-GB" w:eastAsia="en-US"/>
+          <w14:ligatures w14:val="standardContextual"/>
+        </w:rPr>
+        <w:t>I considered that the atmosphere height is 100km</w:t>
+      </w:r>
+    </w:p>
+    <w:p>
+      <w:pPr>
+        <w:pStyle w:val="p1"/>
+        <w:ind w:left="720"/>
+        <w:rPr>
+          <w:rFonts w:asciiTheme="minorHAnsi" w:eastAsiaTheme="minorHAnsi" w:hAnsiTheme="minorHAnsi" w:cstheme="minorBidi"/>
+          <w:color w:val="auto"/>
+          <w:kern w:val="2"/>
+          <w:sz w:val="24"/>
+          <w:szCs w:val="24"/>
+          <w:lang w:val="en-GB" w:eastAsia="en-US"/>
+          <w14:ligatures w14:val="standardContextual"/>
+        </w:rPr>
+      </w:pPr>
+    </w:p>
+    <w:p>
+      <w:pPr>
+        <w:pStyle w:val="p1"/>
+        <w:rPr>
+          <w:rFonts w:asciiTheme="minorHAnsi" w:eastAsiaTheme="minorHAnsi" w:hAnsiTheme="minorHAnsi" w:cstheme="minorBidi"/>
+          <w:color w:val="auto"/>
+          <w:kern w:val="2"/>
+          <w:sz w:val="24"/>
+          <w:szCs w:val="24"/>
+          <w:lang w:val="en-GB" w:eastAsia="en-US"/>
+          <w14:ligatures w14:val="standardContextual"/>
+        </w:rPr>
+      </w:pPr>
+      <w:r>
+        <w:rPr>
+          <w:rFonts w:asciiTheme="minorHAnsi" w:eastAsiaTheme="minorHAnsi" w:hAnsiTheme="minorHAnsi" w:cstheme="minorBidi"/>
+          <w:color w:val="auto"/>
+          <w:kern w:val="2"/>
+          <w:sz w:val="24"/>
+          <w:szCs w:val="24"/>
+          <w:lang w:val="en-GB" w:eastAsia="en-US"/>
+          <w14:ligatures w14:val="standardContextual"/>
+        </w:rPr>
+        <w:lastRenderedPageBreak/>
+        <w:t>With these two hypotheses, we can plot the Temperature of the atmosphere with ratio to the altitude</w:t>
+      </w:r>
+      <w:r>
+        <w:rPr>
+          <w:rFonts w:asciiTheme="minorHAnsi" w:eastAsiaTheme="minorHAnsi" w:hAnsiTheme="minorHAnsi" w:cstheme="minorBidi"/>
+          <w:color w:val="auto"/>
+          <w:kern w:val="2"/>
+          <w:sz w:val="24"/>
+          <w:szCs w:val="24"/>
+          <w:lang w:val="en-GB" w:eastAsia="en-US"/>
+          <w14:ligatures w14:val="standardContextual"/>
+        </w:rPr>
+        <w:t>.</w:t>
+      </w:r>
+      <w:r>
+        <w:rPr>
+          <w:rFonts w:asciiTheme="minorHAnsi" w:eastAsiaTheme="minorHAnsi" w:hAnsiTheme="minorHAnsi" w:cstheme="minorBidi"/>
+          <w:noProof/>
+          <w:color w:val="auto"/>
+          <w:kern w:val="2"/>
+          <w:sz w:val="24"/>
+          <w:szCs w:val="24"/>
+          <w:lang w:val="en-GB" w:eastAsia="en-US"/>
+          <w14:ligatures w14:val="standardContextual"/>
+        </w:rPr>
+        <w:drawing>
+          <wp:inline distT="0" distB="0" distL="0" distR="0" wp14:anchorId="6153452C" wp14:editId="7EEB5790">
+            <wp:extent cx="5760720" cy="1757680"/>
+            <wp:effectExtent l="0" t="0" r="5080" b="0"/>
+            <wp:docPr id="282823874" name="Image 10" descr="Une image contenant ligne, Tracé, diagramme, texte&#10;&#10;Le contenu généré par l’IA peut être incorrect."/>
+            <wp:cNvGraphicFramePr>
+              <a:graphicFrameLocks xmlns:a="http://schemas.openxmlformats.org/drawingml/2006/main" noChangeAspect="1"/>
+            </wp:cNvGraphicFramePr>
+            <a:graphic xmlns:a="http://schemas.openxmlformats.org/drawingml/2006/main">
+              <a:graphicData uri="http://schemas.openxmlformats.org/drawingml/2006/picture">
+                <pic:pic xmlns:pic="http://schemas.openxmlformats.org/drawingml/2006/picture">
+                  <pic:nvPicPr>
+                    <pic:cNvPr id="282823874" name="Image 10" descr="Une image contenant ligne, Tracé, diagramme, texte&#10;&#10;Le contenu généré par l’IA peut être incorrect."/>
+                    <pic:cNvPicPr/>
+                  </pic:nvPicPr>
+                  <pic:blipFill>
+                    <a:blip r:embed="rId10" cstate="print">
+                      <a:extLst>
+                        <a:ext uri="{28A0092B-C50C-407E-A947-70E740481C1C}">
+                          <a14:useLocalDpi xmlns:a14="http://schemas.microsoft.com/office/drawing/2010/main" val="0"/>
+                        </a:ext>
+                      </a:extLst>
+                    </a:blip>
+                    <a:stretch>
+                      <a:fillRect/>
+                    </a:stretch>
+                  </pic:blipFill>
+                  <pic:spPr>
+                    <a:xfrm>
+                      <a:off x="0" y="0"/>
+                      <a:ext cx="5760720" cy="1757680"/>
+                    </a:xfrm>
+                    <a:prstGeom prst="rect">
+                      <a:avLst/>
+                    </a:prstGeom>
+                  </pic:spPr>
+                </pic:pic>
+              </a:graphicData>
+            </a:graphic>
+          </wp:inline>
+        </w:drawing>
+      </w:r>
+    </w:p>
+    <w:p>
+      <w:pPr>
+        <w:pStyle w:val="p1"/>
+        <w:rPr>
+          <w:rFonts w:asciiTheme="minorHAnsi" w:eastAsiaTheme="minorHAnsi" w:hAnsiTheme="minorHAnsi" w:cstheme="minorBidi"/>
+          <w:color w:val="auto"/>
+          <w:kern w:val="2"/>
+          <w:sz w:val="24"/>
+          <w:szCs w:val="24"/>
+          <w:lang w:val="en-GB" w:eastAsia="en-US"/>
+          <w14:ligatures w14:val="standardContextual"/>
+        </w:rPr>
+      </w:pPr>
+    </w:p>
+    <w:p>
+      <w:pPr>
+        <w:pStyle w:val="p1"/>
+        <w:rPr>
+          <w:rFonts w:asciiTheme="minorHAnsi" w:eastAsiaTheme="minorHAnsi" w:hAnsiTheme="minorHAnsi" w:cstheme="minorBidi"/>
+          <w:color w:val="auto"/>
+          <w:kern w:val="2"/>
+          <w:sz w:val="24"/>
+          <w:szCs w:val="24"/>
+          <w:lang w:val="en-GB" w:eastAsia="en-US"/>
+          <w14:ligatures w14:val="standardContextual"/>
+        </w:rPr>
+      </w:pPr>
+      <w:r>
+        <w:rPr>
+          <w:rFonts w:asciiTheme="minorHAnsi" w:eastAsiaTheme="minorHAnsi" w:hAnsiTheme="minorHAnsi" w:cstheme="minorBidi"/>
+          <w:color w:val="auto"/>
+          <w:kern w:val="2"/>
+          <w:sz w:val="24"/>
+          <w:szCs w:val="24"/>
+          <w:lang w:val="en-GB" w:eastAsia="en-US"/>
+          <w14:ligatures w14:val="standardContextual"/>
+        </w:rPr>
+        <w:t xml:space="preserve">On this graph we can see that there is slope that is really lower for the first 25km. This slope corresponds to the variation between the layer 0–Earth’s surface–and the first layer of atmosphere. We can explain the slope difference by the fact that we considered Earth as emitting with an emissivity of 1 whereas all the layer of atmosphere will have an emissivity of 0.255. </w:t>
+      </w:r>
+    </w:p>
+    <w:p>
+      <w:pPr>
+        <w:pStyle w:val="p1"/>
+        <w:rPr>
+          <w:rFonts w:asciiTheme="minorHAnsi" w:eastAsiaTheme="minorHAnsi" w:hAnsiTheme="minorHAnsi" w:cstheme="minorBidi"/>
+          <w:color w:val="auto"/>
+          <w:kern w:val="2"/>
+          <w:sz w:val="24"/>
+          <w:szCs w:val="24"/>
+          <w:lang w:val="en-GB" w:eastAsia="en-US"/>
+          <w14:ligatures w14:val="standardContextual"/>
+        </w:rPr>
+      </w:pPr>
+    </w:p>
+    <w:p>
+      <w:pPr>
+        <w:pStyle w:val="p1"/>
+        <w:rPr>
+          <w:rFonts w:asciiTheme="minorHAnsi" w:eastAsiaTheme="minorHAnsi" w:hAnsiTheme="minorHAnsi" w:cstheme="minorBidi"/>
+          <w:color w:val="auto"/>
+          <w:kern w:val="2"/>
+          <w:sz w:val="24"/>
+          <w:szCs w:val="24"/>
+          <w:lang w:val="en-GB" w:eastAsia="en-US"/>
+          <w14:ligatures w14:val="standardContextual"/>
+        </w:rPr>
+      </w:pPr>
+      <w:r>
+        <w:rPr>
+          <w:rFonts w:asciiTheme="minorHAnsi" w:eastAsiaTheme="minorHAnsi" w:hAnsiTheme="minorHAnsi" w:cstheme="minorBidi"/>
+          <w:color w:val="auto"/>
+          <w:kern w:val="2"/>
+          <w:sz w:val="24"/>
+          <w:szCs w:val="24"/>
+          <w:lang w:val="en-GB" w:eastAsia="en-US"/>
+          <w14:ligatures w14:val="standardContextual"/>
+        </w:rPr>
+        <w:t>Q4)</w:t>
+      </w:r>
+      <w:r>
+        <w:rPr>
+          <w:rFonts w:asciiTheme="minorHAnsi" w:eastAsiaTheme="minorHAnsi" w:hAnsiTheme="minorHAnsi" w:cstheme="minorBidi"/>
+          <w:color w:val="auto"/>
+          <w:kern w:val="2"/>
+          <w:sz w:val="24"/>
+          <w:szCs w:val="24"/>
+          <w:lang w:val="en-GB" w:eastAsia="en-US"/>
+          <w14:ligatures w14:val="standardContextual"/>
+        </w:rPr>
+        <w:t xml:space="preserve"> </w:t>
+      </w:r>
+      <w:r>
+        <w:rPr>
+          <w:rFonts w:asciiTheme="minorHAnsi" w:eastAsiaTheme="minorHAnsi" w:hAnsiTheme="minorHAnsi" w:cstheme="minorBidi"/>
+          <w:color w:val="auto"/>
+          <w:kern w:val="2"/>
+          <w:sz w:val="24"/>
+          <w:szCs w:val="24"/>
+          <w:lang w:val="en-GB" w:eastAsia="en-US"/>
+          <w14:ligatures w14:val="standardContextual"/>
+        </w:rPr>
+        <w:t>How many atmospheric layers do we expect</w:t>
+      </w:r>
+      <w:r>
+        <w:rPr>
+          <w:rFonts w:asciiTheme="minorHAnsi" w:eastAsiaTheme="minorHAnsi" w:hAnsiTheme="minorHAnsi" w:cstheme="minorBidi"/>
+          <w:color w:val="auto"/>
+          <w:kern w:val="2"/>
+          <w:sz w:val="24"/>
+          <w:szCs w:val="24"/>
+          <w:lang w:val="en-GB" w:eastAsia="en-US"/>
+          <w14:ligatures w14:val="standardContextual"/>
+        </w:rPr>
+        <w:t xml:space="preserve"> </w:t>
+      </w:r>
+      <w:r>
+        <w:rPr>
+          <w:rFonts w:asciiTheme="minorHAnsi" w:eastAsiaTheme="minorHAnsi" w:hAnsiTheme="minorHAnsi" w:cstheme="minorBidi"/>
+          <w:color w:val="auto"/>
+          <w:kern w:val="2"/>
+          <w:sz w:val="24"/>
+          <w:szCs w:val="24"/>
+          <w:lang w:val="en-GB" w:eastAsia="en-US"/>
+          <w14:ligatures w14:val="standardContextual"/>
+        </w:rPr>
+        <w:t>on the planet Venus?</w:t>
+      </w:r>
+    </w:p>
+    <w:p>
+      <w:pPr>
+        <w:pStyle w:val="p1"/>
+        <w:rPr>
+          <w:rFonts w:asciiTheme="minorHAnsi" w:eastAsiaTheme="minorHAnsi" w:hAnsiTheme="minorHAnsi" w:cstheme="minorBidi"/>
+          <w:color w:val="auto"/>
+          <w:kern w:val="2"/>
+          <w:sz w:val="24"/>
+          <w:szCs w:val="24"/>
+          <w:lang w:val="en-GB" w:eastAsia="en-US"/>
+          <w14:ligatures w14:val="standardContextual"/>
+        </w:rPr>
+      </w:pPr>
+    </w:p>
+    <w:p>
+      <w:pPr>
+        <w:pStyle w:val="p1"/>
+        <w:rPr>
+          <w:rFonts w:asciiTheme="minorHAnsi" w:eastAsiaTheme="minorHAnsi" w:hAnsiTheme="minorHAnsi" w:cstheme="minorBidi"/>
+          <w:color w:val="auto"/>
+          <w:kern w:val="2"/>
+          <w:sz w:val="24"/>
+          <w:szCs w:val="24"/>
+          <w:lang w:val="en-GB" w:eastAsia="en-US"/>
+          <w14:ligatures w14:val="standardContextual"/>
+        </w:rPr>
+      </w:pPr>
+      <w:r>
+        <w:rPr>
+          <w:rFonts w:asciiTheme="minorHAnsi" w:eastAsiaTheme="minorHAnsi" w:hAnsiTheme="minorHAnsi" w:cstheme="minorBidi"/>
+          <w:color w:val="auto"/>
+          <w:kern w:val="2"/>
+          <w:sz w:val="24"/>
+          <w:szCs w:val="24"/>
+          <w:lang w:val="en-GB" w:eastAsia="en-US"/>
+          <w14:ligatures w14:val="standardContextual"/>
+        </w:rPr>
+        <w:t>To answer this I used the same technique than for question 3)b)</w:t>
+      </w:r>
+      <w:r>
+        <w:rPr>
+          <w:rFonts w:asciiTheme="minorHAnsi" w:eastAsiaTheme="minorHAnsi" w:hAnsiTheme="minorHAnsi" w:cstheme="minorBidi"/>
+          <w:color w:val="auto"/>
+          <w:kern w:val="2"/>
+          <w:sz w:val="24"/>
+          <w:szCs w:val="24"/>
+          <w:lang w:val="en-GB" w:eastAsia="en-US"/>
+          <w14:ligatures w14:val="standardContextual"/>
+        </w:rPr>
+        <w:t xml:space="preserve">: </w:t>
+      </w:r>
+      <w:r>
+        <w:rPr>
+          <w:rFonts w:asciiTheme="minorHAnsi" w:eastAsiaTheme="minorHAnsi" w:hAnsiTheme="minorHAnsi" w:cstheme="minorBidi"/>
+          <w:color w:val="auto"/>
+          <w:kern w:val="2"/>
+          <w:sz w:val="24"/>
+          <w:szCs w:val="24"/>
+          <w:lang w:val="en-GB" w:eastAsia="en-US"/>
+          <w14:ligatures w14:val="standardContextual"/>
+        </w:rPr>
+        <w:t xml:space="preserve">I plotted the surface temperature of Venus for a varying number of layers from 1 to </w:t>
+      </w:r>
+      <w:r>
+        <w:rPr>
+          <w:rFonts w:asciiTheme="minorHAnsi" w:eastAsiaTheme="minorHAnsi" w:hAnsiTheme="minorHAnsi" w:cstheme="minorBidi"/>
+          <w:color w:val="auto"/>
+          <w:kern w:val="2"/>
+          <w:sz w:val="24"/>
+          <w:szCs w:val="24"/>
+          <w:lang w:val="en-GB" w:eastAsia="en-US"/>
+          <w14:ligatures w14:val="standardContextual"/>
+        </w:rPr>
+        <w:t>100</w:t>
+      </w:r>
+      <w:r>
+        <w:rPr>
+          <w:rFonts w:asciiTheme="minorHAnsi" w:eastAsiaTheme="minorHAnsi" w:hAnsiTheme="minorHAnsi" w:cstheme="minorBidi"/>
+          <w:color w:val="auto"/>
+          <w:kern w:val="2"/>
+          <w:sz w:val="24"/>
+          <w:szCs w:val="24"/>
+          <w:lang w:val="en-GB" w:eastAsia="en-US"/>
+          <w14:ligatures w14:val="standardContextual"/>
+        </w:rPr>
+        <w:t>.</w:t>
+      </w:r>
+      <w:r>
+        <w:rPr>
+          <w:rFonts w:asciiTheme="minorHAnsi" w:eastAsiaTheme="minorHAnsi" w:hAnsiTheme="minorHAnsi" w:cstheme="minorBidi"/>
+          <w:color w:val="auto"/>
+          <w:kern w:val="2"/>
+          <w:sz w:val="24"/>
+          <w:szCs w:val="24"/>
+          <w:lang w:val="en-GB" w:eastAsia="en-US"/>
+          <w14:ligatures w14:val="standardContextual"/>
+        </w:rPr>
+        <w:t xml:space="preserve"> Then I </w:t>
+      </w:r>
+    </w:p>
+    <w:p>
+      <w:pPr>
+        <w:pStyle w:val="p1"/>
+        <w:rPr>
+          <w:rFonts w:asciiTheme="minorHAnsi" w:eastAsiaTheme="minorHAnsi" w:hAnsiTheme="minorHAnsi" w:cstheme="minorBidi"/>
+          <w:color w:val="auto"/>
+          <w:kern w:val="2"/>
+          <w:sz w:val="24"/>
+          <w:szCs w:val="24"/>
+          <w:lang w:val="en-GB" w:eastAsia="en-US"/>
+          <w14:ligatures w14:val="standardContextual"/>
+        </w:rPr>
+      </w:pPr>
+    </w:p>
+    <w:p>
+      <w:pPr>
+        <w:pStyle w:val="p1"/>
+        <w:rPr>
+          <w:rFonts w:asciiTheme="minorHAnsi" w:eastAsiaTheme="minorHAnsi" w:hAnsiTheme="minorHAnsi" w:cstheme="minorBidi"/>
+          <w:color w:val="auto"/>
+          <w:kern w:val="2"/>
+          <w:sz w:val="24"/>
+          <w:szCs w:val="24"/>
+          <w:lang w:val="en-GB" w:eastAsia="en-US"/>
+          <w14:ligatures w14:val="standardContextual"/>
+        </w:rPr>
+      </w:pPr>
+    </w:p>
+    <w:p>
+      <w:pPr>
+        <w:rPr>
+          <w:lang w:val="en-GB"/>
+        </w:rPr>
+      </w:pPr>
+    </w:p>
+    <w:p>
+      <w:pPr>
+        <w:rPr>
+          <w:lang w:val="en-GB"/>
+        </w:rPr>
+      </w:pPr>
+    </w:p>
+    <w:p>
+      <w:pPr>
+        <w:rPr>
+          <w:lang w:val="en-GB"/>
+        </w:rPr>
+      </w:pPr>
+    </w:p>
+    <w:p>
+      <w:pPr>
         <w:rPr>
           <w:lang w:val="en-GB"/>
         </w:rPr>
@@ -63,20 +2371,6 @@
         </w:rPr>
         <w:t>, water …</w:t>
       </w:r>
-    </w:p>
-    <w:p>
-      <w:pPr>
-        <w:rPr>
-          <w:lang w:val="en-GB"/>
-        </w:rPr>
-      </w:pPr>
-    </w:p>
-    <w:p>
-      <w:pPr>
-        <w:rPr>
-          <w:lang w:val="en-GB"/>
-        </w:rPr>
-      </w:pPr>
     </w:p>
     <w:p>
       <w:pPr>
@@ -93,6 +2387,311 @@
     </w:sectPr>
   </w:body>
 </w:document>
+</file>
+
+<file path=word/numbering.xml><?xml version="1.0" encoding="utf-8"?>
+<w:numbering xmlns:wpc="http://schemas.microsoft.com/office/word/2010/wordprocessingCanvas" xmlns:cx="http://schemas.microsoft.com/office/drawing/2014/chartex" xmlns:cx1="http://schemas.microsoft.com/office/drawing/2015/9/8/chartex" xmlns:cx2="http://schemas.microsoft.com/office/drawing/2015/10/21/chartex" xmlns:cx3="http://schemas.microsoft.com/office/drawing/2016/5/9/chartex" xmlns:cx4="http://schemas.microsoft.com/office/drawing/2016/5/10/chartex" xmlns:cx5="http://schemas.microsoft.com/office/drawing/2016/5/11/chartex" xmlns:cx6="http://schemas.microsoft.com/office/drawing/2016/5/12/chartex" xmlns:cx7="http://schemas.microsoft.com/office/drawing/2016/5/13/chartex" xmlns:cx8="http://schemas.microsoft.com/office/drawing/2016/5/14/chartex" xmlns:mc="http://schemas.openxmlformats.org/markup-compatibility/2006" xmlns:aink="http://schemas.microsoft.com/office/drawing/2016/ink" xmlns:am3d="http://schemas.microsoft.com/office/drawing/2017/model3d" xmlns:o="urn:schemas-microsoft-com:office:office" xmlns:oel="http://schemas.microsoft.com/office/2019/extlst" xmlns:r="http://schemas.openxmlformats.org/officeDocument/2006/relationships" xmlns:m="http://schemas.openxmlformats.org/officeDocument/2006/math" xmlns:v="urn:schemas-microsoft-com:vml" xmlns:wp14="http://schemas.microsoft.com/office/word/2010/wordprocessingDrawing" xmlns:wp="http://schemas.openxmlformats.org/drawingml/2006/wordprocessingDrawing" xmlns:w10="urn:schemas-microsoft-com:office:word" xmlns:w="http://schemas.openxmlformats.org/wordprocessingml/2006/main" xmlns:w14="http://schemas.microsoft.com/office/word/2010/wordml" xmlns:w15="http://schemas.microsoft.com/office/word/2012/wordml" xmlns:w16cex="http://schemas.microsoft.com/office/word/2018/wordml/cex" xmlns:w16cid="http://schemas.microsoft.com/office/word/2016/wordml/cid" xmlns:w16="http://schemas.microsoft.com/office/word/2018/wordml" xmlns:w16du="http://schemas.microsoft.com/office/word/2023/wordml/word16du" xmlns:w16sdtdh="http://schemas.microsoft.com/office/word/2020/wordml/sdtdatahash" xmlns:w16sdtfl="http://schemas.microsoft.com/office/word/2024/wordml/sdtformatlock" xmlns:w16se="http://schemas.microsoft.com/office/word/2015/wordml/symex" xmlns:wpg="http://schemas.microsoft.com/office/word/2010/wordprocessingGroup" xmlns:wpi="http://schemas.microsoft.com/office/word/2010/wordprocessingInk" xmlns:wne="http://schemas.microsoft.com/office/word/2006/wordml" xmlns:wps="http://schemas.microsoft.com/office/word/2010/wordprocessingShape" mc:Ignorable="w14 w15 w16se w16cid w16 w16cex w16sdtdh w16sdtfl w16du wp14">
+  <w:abstractNum w:abstractNumId="0" w15:restartNumberingAfterBreak="0">
+    <w:nsid w:val="323904FA"/>
+    <w:multiLevelType w:val="hybridMultilevel"/>
+    <w:tmpl w:val="18525C44"/>
+    <w:lvl w:ilvl="0" w:tplc="040C0017">
+      <w:start w:val="1"/>
+      <w:numFmt w:val="lowerLetter"/>
+      <w:lvlText w:val="%1)"/>
+      <w:lvlJc w:val="left"/>
+      <w:pPr>
+        <w:ind w:left="720" w:hanging="360"/>
+      </w:pPr>
+      <w:rPr>
+        <w:rFonts w:hint="default"/>
+      </w:rPr>
+    </w:lvl>
+    <w:lvl w:ilvl="1" w:tplc="040C0019" w:tentative="1">
+      <w:start w:val="1"/>
+      <w:numFmt w:val="lowerLetter"/>
+      <w:lvlText w:val="%2."/>
+      <w:lvlJc w:val="left"/>
+      <w:pPr>
+        <w:ind w:left="1440" w:hanging="360"/>
+      </w:pPr>
+    </w:lvl>
+    <w:lvl w:ilvl="2" w:tplc="040C001B" w:tentative="1">
+      <w:start w:val="1"/>
+      <w:numFmt w:val="lowerRoman"/>
+      <w:lvlText w:val="%3."/>
+      <w:lvlJc w:val="right"/>
+      <w:pPr>
+        <w:ind w:left="2160" w:hanging="180"/>
+      </w:pPr>
+    </w:lvl>
+    <w:lvl w:ilvl="3" w:tplc="040C000F" w:tentative="1">
+      <w:start w:val="1"/>
+      <w:numFmt w:val="decimal"/>
+      <w:lvlText w:val="%4."/>
+      <w:lvlJc w:val="left"/>
+      <w:pPr>
+        <w:ind w:left="2880" w:hanging="360"/>
+      </w:pPr>
+    </w:lvl>
+    <w:lvl w:ilvl="4" w:tplc="040C0019" w:tentative="1">
+      <w:start w:val="1"/>
+      <w:numFmt w:val="lowerLetter"/>
+      <w:lvlText w:val="%5."/>
+      <w:lvlJc w:val="left"/>
+      <w:pPr>
+        <w:ind w:left="3600" w:hanging="360"/>
+      </w:pPr>
+    </w:lvl>
+    <w:lvl w:ilvl="5" w:tplc="040C001B" w:tentative="1">
+      <w:start w:val="1"/>
+      <w:numFmt w:val="lowerRoman"/>
+      <w:lvlText w:val="%6."/>
+      <w:lvlJc w:val="right"/>
+      <w:pPr>
+        <w:ind w:left="4320" w:hanging="180"/>
+      </w:pPr>
+    </w:lvl>
+    <w:lvl w:ilvl="6" w:tplc="040C000F" w:tentative="1">
+      <w:start w:val="1"/>
+      <w:numFmt w:val="decimal"/>
+      <w:lvlText w:val="%7."/>
+      <w:lvlJc w:val="left"/>
+      <w:pPr>
+        <w:ind w:left="5040" w:hanging="360"/>
+      </w:pPr>
+    </w:lvl>
+    <w:lvl w:ilvl="7" w:tplc="040C0019" w:tentative="1">
+      <w:start w:val="1"/>
+      <w:numFmt w:val="lowerLetter"/>
+      <w:lvlText w:val="%8."/>
+      <w:lvlJc w:val="left"/>
+      <w:pPr>
+        <w:ind w:left="5760" w:hanging="360"/>
+      </w:pPr>
+    </w:lvl>
+    <w:lvl w:ilvl="8" w:tplc="040C001B" w:tentative="1">
+      <w:start w:val="1"/>
+      <w:numFmt w:val="lowerRoman"/>
+      <w:lvlText w:val="%9."/>
+      <w:lvlJc w:val="right"/>
+      <w:pPr>
+        <w:ind w:left="6480" w:hanging="180"/>
+      </w:pPr>
+    </w:lvl>
+  </w:abstractNum>
+  <w:abstractNum w:abstractNumId="1" w15:restartNumberingAfterBreak="0">
+    <w:nsid w:val="3DE11BBE"/>
+    <w:multiLevelType w:val="hybridMultilevel"/>
+    <w:tmpl w:val="380A534A"/>
+    <w:lvl w:ilvl="0" w:tplc="040C0017">
+      <w:start w:val="1"/>
+      <w:numFmt w:val="lowerLetter"/>
+      <w:lvlText w:val="%1)"/>
+      <w:lvlJc w:val="left"/>
+      <w:pPr>
+        <w:ind w:left="720" w:hanging="360"/>
+      </w:pPr>
+      <w:rPr>
+        <w:rFonts w:hint="default"/>
+      </w:rPr>
+    </w:lvl>
+    <w:lvl w:ilvl="1" w:tplc="040C0019" w:tentative="1">
+      <w:start w:val="1"/>
+      <w:numFmt w:val="lowerLetter"/>
+      <w:lvlText w:val="%2."/>
+      <w:lvlJc w:val="left"/>
+      <w:pPr>
+        <w:ind w:left="1440" w:hanging="360"/>
+      </w:pPr>
+    </w:lvl>
+    <w:lvl w:ilvl="2" w:tplc="040C001B" w:tentative="1">
+      <w:start w:val="1"/>
+      <w:numFmt w:val="lowerRoman"/>
+      <w:lvlText w:val="%3."/>
+      <w:lvlJc w:val="right"/>
+      <w:pPr>
+        <w:ind w:left="2160" w:hanging="180"/>
+      </w:pPr>
+    </w:lvl>
+    <w:lvl w:ilvl="3" w:tplc="040C000F" w:tentative="1">
+      <w:start w:val="1"/>
+      <w:numFmt w:val="decimal"/>
+      <w:lvlText w:val="%4."/>
+      <w:lvlJc w:val="left"/>
+      <w:pPr>
+        <w:ind w:left="2880" w:hanging="360"/>
+      </w:pPr>
+    </w:lvl>
+    <w:lvl w:ilvl="4" w:tplc="040C0019" w:tentative="1">
+      <w:start w:val="1"/>
+      <w:numFmt w:val="lowerLetter"/>
+      <w:lvlText w:val="%5."/>
+      <w:lvlJc w:val="left"/>
+      <w:pPr>
+        <w:ind w:left="3600" w:hanging="360"/>
+      </w:pPr>
+    </w:lvl>
+    <w:lvl w:ilvl="5" w:tplc="040C001B" w:tentative="1">
+      <w:start w:val="1"/>
+      <w:numFmt w:val="lowerRoman"/>
+      <w:lvlText w:val="%6."/>
+      <w:lvlJc w:val="right"/>
+      <w:pPr>
+        <w:ind w:left="4320" w:hanging="180"/>
+      </w:pPr>
+    </w:lvl>
+    <w:lvl w:ilvl="6" w:tplc="040C000F" w:tentative="1">
+      <w:start w:val="1"/>
+      <w:numFmt w:val="decimal"/>
+      <w:lvlText w:val="%7."/>
+      <w:lvlJc w:val="left"/>
+      <w:pPr>
+        <w:ind w:left="5040" w:hanging="360"/>
+      </w:pPr>
+    </w:lvl>
+    <w:lvl w:ilvl="7" w:tplc="040C0019" w:tentative="1">
+      <w:start w:val="1"/>
+      <w:numFmt w:val="lowerLetter"/>
+      <w:lvlText w:val="%8."/>
+      <w:lvlJc w:val="left"/>
+      <w:pPr>
+        <w:ind w:left="5760" w:hanging="360"/>
+      </w:pPr>
+    </w:lvl>
+    <w:lvl w:ilvl="8" w:tplc="040C001B" w:tentative="1">
+      <w:start w:val="1"/>
+      <w:numFmt w:val="lowerRoman"/>
+      <w:lvlText w:val="%9."/>
+      <w:lvlJc w:val="right"/>
+      <w:pPr>
+        <w:ind w:left="6480" w:hanging="180"/>
+      </w:pPr>
+    </w:lvl>
+  </w:abstractNum>
+  <w:abstractNum w:abstractNumId="2" w15:restartNumberingAfterBreak="0">
+    <w:nsid w:val="592F20A1"/>
+    <w:multiLevelType w:val="hybridMultilevel"/>
+    <w:tmpl w:val="0CEE6D3A"/>
+    <w:lvl w:ilvl="0" w:tplc="9B06B3E0">
+      <w:start w:val="1"/>
+      <w:numFmt w:val="bullet"/>
+      <w:lvlText w:val="-"/>
+      <w:lvlJc w:val="left"/>
+      <w:pPr>
+        <w:ind w:left="720" w:hanging="360"/>
+      </w:pPr>
+      <w:rPr>
+        <w:rFonts w:ascii="Aptos" w:eastAsiaTheme="minorHAnsi" w:hAnsi="Aptos" w:cstheme="minorBidi" w:hint="default"/>
+      </w:rPr>
+    </w:lvl>
+    <w:lvl w:ilvl="1" w:tplc="040C0003" w:tentative="1">
+      <w:start w:val="1"/>
+      <w:numFmt w:val="bullet"/>
+      <w:lvlText w:val="o"/>
+      <w:lvlJc w:val="left"/>
+      <w:pPr>
+        <w:ind w:left="1440" w:hanging="360"/>
+      </w:pPr>
+      <w:rPr>
+        <w:rFonts w:ascii="Courier New" w:hAnsi="Courier New" w:cs="Courier New" w:hint="default"/>
+      </w:rPr>
+    </w:lvl>
+    <w:lvl w:ilvl="2" w:tplc="040C0005" w:tentative="1">
+      <w:start w:val="1"/>
+      <w:numFmt w:val="bullet"/>
+      <w:lvlText w:val=""/>
+      <w:lvlJc w:val="left"/>
+      <w:pPr>
+        <w:ind w:left="2160" w:hanging="360"/>
+      </w:pPr>
+      <w:rPr>
+        <w:rFonts w:ascii="Wingdings" w:hAnsi="Wingdings" w:hint="default"/>
+      </w:rPr>
+    </w:lvl>
+    <w:lvl w:ilvl="3" w:tplc="040C0001" w:tentative="1">
+      <w:start w:val="1"/>
+      <w:numFmt w:val="bullet"/>
+      <w:lvlText w:val=""/>
+      <w:lvlJc w:val="left"/>
+      <w:pPr>
+        <w:ind w:left="2880" w:hanging="360"/>
+      </w:pPr>
+      <w:rPr>
+        <w:rFonts w:ascii="Symbol" w:hAnsi="Symbol" w:hint="default"/>
+      </w:rPr>
+    </w:lvl>
+    <w:lvl w:ilvl="4" w:tplc="040C0003" w:tentative="1">
+      <w:start w:val="1"/>
+      <w:numFmt w:val="bullet"/>
+      <w:lvlText w:val="o"/>
+      <w:lvlJc w:val="left"/>
+      <w:pPr>
+        <w:ind w:left="3600" w:hanging="360"/>
+      </w:pPr>
+      <w:rPr>
+        <w:rFonts w:ascii="Courier New" w:hAnsi="Courier New" w:cs="Courier New" w:hint="default"/>
+      </w:rPr>
+    </w:lvl>
+    <w:lvl w:ilvl="5" w:tplc="040C0005" w:tentative="1">
+      <w:start w:val="1"/>
+      <w:numFmt w:val="bullet"/>
+      <w:lvlText w:val=""/>
+      <w:lvlJc w:val="left"/>
+      <w:pPr>
+        <w:ind w:left="4320" w:hanging="360"/>
+      </w:pPr>
+      <w:rPr>
+        <w:rFonts w:ascii="Wingdings" w:hAnsi="Wingdings" w:hint="default"/>
+      </w:rPr>
+    </w:lvl>
+    <w:lvl w:ilvl="6" w:tplc="040C0001" w:tentative="1">
+      <w:start w:val="1"/>
+      <w:numFmt w:val="bullet"/>
+      <w:lvlText w:val=""/>
+      <w:lvlJc w:val="left"/>
+      <w:pPr>
+        <w:ind w:left="5040" w:hanging="360"/>
+      </w:pPr>
+      <w:rPr>
+        <w:rFonts w:ascii="Symbol" w:hAnsi="Symbol" w:hint="default"/>
+      </w:rPr>
+    </w:lvl>
+    <w:lvl w:ilvl="7" w:tplc="040C0003" w:tentative="1">
+      <w:start w:val="1"/>
+      <w:numFmt w:val="bullet"/>
+      <w:lvlText w:val="o"/>
+      <w:lvlJc w:val="left"/>
+      <w:pPr>
+        <w:ind w:left="5760" w:hanging="360"/>
+      </w:pPr>
+      <w:rPr>
+        <w:rFonts w:ascii="Courier New" w:hAnsi="Courier New" w:cs="Courier New" w:hint="default"/>
+      </w:rPr>
+    </w:lvl>
+    <w:lvl w:ilvl="8" w:tplc="040C0005" w:tentative="1">
+      <w:start w:val="1"/>
+      <w:numFmt w:val="bullet"/>
+      <w:lvlText w:val=""/>
+      <w:lvlJc w:val="left"/>
+      <w:pPr>
+        <w:ind w:left="6480" w:hanging="360"/>
+      </w:pPr>
+      <w:rPr>
+        <w:rFonts w:ascii="Wingdings" w:hAnsi="Wingdings" w:hint="default"/>
+      </w:rPr>
+    </w:lvl>
+  </w:abstractNum>
+  <w:num w:numId="1" w16cid:durableId="462574575">
+    <w:abstractNumId w:val="2"/>
+  </w:num>
+  <w:num w:numId="2" w16cid:durableId="478885071">
+    <w:abstractNumId w:val="1"/>
+  </w:num>
+  <w:num w:numId="3" w16cid:durableId="789788638">
+    <w:abstractNumId w:val="0"/>
+  </w:num>
+</w:numbering>
 </file>
 
 <file path=word/styles.xml><?xml version="1.0" encoding="utf-8"?>
@@ -519,7 +3118,6 @@
     <w:next w:val="Normal"/>
     <w:link w:val="Titre2Car"/>
     <w:uiPriority w:val="9"/>
-    <w:semiHidden/>
     <w:unhideWhenUsed/>
     <w:qFormat/>
     <w:rsid w:val="002114A1"/>
@@ -734,7 +3332,6 @@
     <w:basedOn w:val="Policepardfaut"/>
     <w:link w:val="Titre2"/>
     <w:uiPriority w:val="9"/>
-    <w:semiHidden/>
     <w:rsid w:val="002114A1"/>
     <w:rPr>
       <w:rFonts w:asciiTheme="majorHAnsi" w:eastAsiaTheme="majorEastAsia" w:hAnsiTheme="majorHAnsi" w:cstheme="majorBidi"/>
@@ -1005,6 +3602,43 @@
       <w:smallCaps/>
       <w:color w:val="0F4761" w:themeColor="accent1" w:themeShade="BF"/>
       <w:spacing w:val="5"/>
+    </w:rPr>
+  </w:style>
+  <w:style w:type="character" w:styleId="Lienhypertexte">
+    <w:name w:val="Hyperlink"/>
+    <w:basedOn w:val="Policepardfaut"/>
+    <w:uiPriority w:val="99"/>
+    <w:unhideWhenUsed/>
+    <w:rsid w:val="0084522C"/>
+    <w:rPr>
+      <w:color w:val="467886" w:themeColor="hyperlink"/>
+      <w:u w:val="single"/>
+    </w:rPr>
+  </w:style>
+  <w:style w:type="character" w:styleId="Mentionnonrsolue">
+    <w:name w:val="Unresolved Mention"/>
+    <w:basedOn w:val="Policepardfaut"/>
+    <w:uiPriority w:val="99"/>
+    <w:semiHidden/>
+    <w:unhideWhenUsed/>
+    <w:rsid w:val="0084522C"/>
+    <w:rPr>
+      <w:color w:val="605E5C"/>
+      <w:shd w:val="clear" w:color="auto" w:fill="E1DFDD"/>
+    </w:rPr>
+  </w:style>
+  <w:style w:type="paragraph" w:customStyle="1" w:styleId="p1">
+    <w:name w:val="p1"/>
+    <w:basedOn w:val="Normal"/>
+    <w:rsid w:val="0084522C"/>
+    <w:rPr>
+      <w:rFonts w:ascii="Helvetica" w:eastAsia="Times New Roman" w:hAnsi="Helvetica" w:cs="Times New Roman"/>
+      <w:color w:val="000000"/>
+      <w:kern w:val="0"/>
+      <w:sz w:val="18"/>
+      <w:szCs w:val="18"/>
+      <w:lang w:eastAsia="fr-FR"/>
+      <w14:ligatures w14:val="none"/>
     </w:rPr>
   </w:style>
 </w:styles>

</xml_diff>

<commit_message>
adding .ignore, continuing experimenting on derivative approximation
</commit_message>
<xml_diff>
--- a/Labs/Lab01/Lab1_report.docx
+++ b/Labs/Lab01/Lab1_report.docx
@@ -1964,37 +1964,51 @@
           <w:lang w:val="en-GB" w:eastAsia="en-US"/>
           <w14:ligatures w14:val="standardContextual"/>
         </w:rPr>
+        <w:t>With these two hypotheses, we can plot the Temperature of the atmosphere with ratio to the altitude</w:t>
+      </w:r>
+      <w:r>
+        <w:rPr>
+          <w:rFonts w:asciiTheme="minorHAnsi" w:eastAsiaTheme="minorHAnsi" w:hAnsiTheme="minorHAnsi" w:cstheme="minorBidi"/>
+          <w:color w:val="auto"/>
+          <w:kern w:val="2"/>
+          <w:sz w:val="24"/>
+          <w:szCs w:val="24"/>
+          <w:lang w:val="en-GB" w:eastAsia="en-US"/>
+          <w14:ligatures w14:val="standardContextual"/>
+        </w:rPr>
+        <w:t>.</w:t>
+      </w:r>
+    </w:p>
+    <w:p>
+      <w:pPr>
+        <w:pStyle w:val="p1"/>
+        <w:rPr>
+          <w:rFonts w:asciiTheme="minorHAnsi" w:eastAsiaTheme="minorHAnsi" w:hAnsiTheme="minorHAnsi" w:cstheme="minorBidi"/>
+          <w:color w:val="auto"/>
+          <w:kern w:val="2"/>
+          <w:sz w:val="24"/>
+          <w:szCs w:val="24"/>
+          <w:lang w:val="en-GB" w:eastAsia="en-US"/>
+          <w14:ligatures w14:val="standardContextual"/>
+        </w:rPr>
+      </w:pPr>
+      <w:r>
+        <w:rPr>
+          <w:rFonts w:asciiTheme="minorHAnsi" w:eastAsiaTheme="minorHAnsi" w:hAnsiTheme="minorHAnsi" w:cstheme="minorBidi"/>
+          <w:noProof/>
+          <w:color w:val="auto"/>
+          <w:kern w:val="2"/>
+          <w:sz w:val="24"/>
+          <w:szCs w:val="24"/>
+          <w:lang w:val="en-GB" w:eastAsia="en-US"/>
+          <w14:ligatures w14:val="standardContextual"/>
+        </w:rPr>
         <w:lastRenderedPageBreak/>
-        <w:t>With these two hypotheses, we can plot the Temperature of the atmosphere with ratio to the altitude</w:t>
-      </w:r>
-      <w:r>
-        <w:rPr>
-          <w:rFonts w:asciiTheme="minorHAnsi" w:eastAsiaTheme="minorHAnsi" w:hAnsiTheme="minorHAnsi" w:cstheme="minorBidi"/>
-          <w:color w:val="auto"/>
-          <w:kern w:val="2"/>
-          <w:sz w:val="24"/>
-          <w:szCs w:val="24"/>
-          <w:lang w:val="en-GB" w:eastAsia="en-US"/>
-          <w14:ligatures w14:val="standardContextual"/>
-        </w:rPr>
-        <w:t>.</w:t>
-      </w:r>
-      <w:r>
-        <w:rPr>
-          <w:rFonts w:asciiTheme="minorHAnsi" w:eastAsiaTheme="minorHAnsi" w:hAnsiTheme="minorHAnsi" w:cstheme="minorBidi"/>
-          <w:noProof/>
-          <w:color w:val="auto"/>
-          <w:kern w:val="2"/>
-          <w:sz w:val="24"/>
-          <w:szCs w:val="24"/>
-          <w:lang w:val="en-GB" w:eastAsia="en-US"/>
-          <w14:ligatures w14:val="standardContextual"/>
-        </w:rPr>
         <w:drawing>
-          <wp:inline distT="0" distB="0" distL="0" distR="0" wp14:anchorId="6153452C" wp14:editId="7EEB5790">
-            <wp:extent cx="5760720" cy="1757680"/>
+          <wp:inline distT="0" distB="0" distL="0" distR="0" wp14:anchorId="53C283CF" wp14:editId="25CF916B">
+            <wp:extent cx="5760720" cy="1806575"/>
             <wp:effectExtent l="0" t="0" r="5080" b="0"/>
-            <wp:docPr id="282823874" name="Image 10" descr="Une image contenant ligne, Tracé, diagramme, texte&#10;&#10;Le contenu généré par l’IA peut être incorrect."/>
+            <wp:docPr id="1106806485" name="Image 13" descr="Une image contenant ligne, Tracé, diagramme, texte&#10;&#10;Le contenu généré par l’IA peut être incorrect."/>
             <wp:cNvGraphicFramePr>
               <a:graphicFrameLocks xmlns:a="http://schemas.openxmlformats.org/drawingml/2006/main" noChangeAspect="1"/>
             </wp:cNvGraphicFramePr>
@@ -2002,7 +2016,7 @@
               <a:graphicData uri="http://schemas.openxmlformats.org/drawingml/2006/picture">
                 <pic:pic xmlns:pic="http://schemas.openxmlformats.org/drawingml/2006/picture">
                   <pic:nvPicPr>
-                    <pic:cNvPr id="282823874" name="Image 10" descr="Une image contenant ligne, Tracé, diagramme, texte&#10;&#10;Le contenu généré par l’IA peut être incorrect."/>
+                    <pic:cNvPr id="1106806485" name="Image 13" descr="Une image contenant ligne, Tracé, diagramme, texte&#10;&#10;Le contenu généré par l’IA peut être incorrect."/>
                     <pic:cNvPicPr/>
                   </pic:nvPicPr>
                   <pic:blipFill>
@@ -2020,7 +2034,7 @@
                   <pic:spPr>
                     <a:xfrm>
                       <a:off x="0" y="0"/>
-                      <a:ext cx="5760720" cy="1757680"/>
+                      <a:ext cx="5760720" cy="1806575"/>
                     </a:xfrm>
                     <a:prstGeom prst="rect">
                       <a:avLst/>
@@ -2046,6 +2060,18 @@
           <w14:ligatures w14:val="standardContextual"/>
         </w:rPr>
       </w:pPr>
+      <w:r>
+        <w:rPr>
+          <w:rFonts w:asciiTheme="minorHAnsi" w:eastAsiaTheme="minorHAnsi" w:hAnsiTheme="minorHAnsi" w:cstheme="minorBidi"/>
+          <w:color w:val="auto"/>
+          <w:kern w:val="2"/>
+          <w:sz w:val="24"/>
+          <w:szCs w:val="24"/>
+          <w:lang w:val="en-GB" w:eastAsia="en-US"/>
+          <w14:ligatures w14:val="standardContextual"/>
+        </w:rPr>
+        <w:t xml:space="preserve">On this graph we can see that there is slope that is really lower for the first 25km. This slope corresponds to the variation between the layer 0–Earth’s surface–and the first layer of atmosphere. We can explain the slope difference by the fact that we considered Earth as emitting with an emissivity of 1 whereas all the layer of atmosphere will have an emissivity of 0.255. </w:t>
+      </w:r>
     </w:p>
     <w:p>
       <w:pPr>
@@ -2060,18 +2086,6 @@
           <w14:ligatures w14:val="standardContextual"/>
         </w:rPr>
       </w:pPr>
-      <w:r>
-        <w:rPr>
-          <w:rFonts w:asciiTheme="minorHAnsi" w:eastAsiaTheme="minorHAnsi" w:hAnsiTheme="minorHAnsi" w:cstheme="minorBidi"/>
-          <w:color w:val="auto"/>
-          <w:kern w:val="2"/>
-          <w:sz w:val="24"/>
-          <w:szCs w:val="24"/>
-          <w:lang w:val="en-GB" w:eastAsia="en-US"/>
-          <w14:ligatures w14:val="standardContextual"/>
-        </w:rPr>
-        <w:t xml:space="preserve">On this graph we can see that there is slope that is really lower for the first 25km. This slope corresponds to the variation between the layer 0–Earth’s surface–and the first layer of atmosphere. We can explain the slope difference by the fact that we considered Earth as emitting with an emissivity of 1 whereas all the layer of atmosphere will have an emissivity of 0.255. </w:t>
-      </w:r>
     </w:p>
     <w:p>
       <w:pPr>
@@ -2086,6 +2100,66 @@
           <w14:ligatures w14:val="standardContextual"/>
         </w:rPr>
       </w:pPr>
+      <w:r>
+        <w:rPr>
+          <w:rFonts w:asciiTheme="minorHAnsi" w:eastAsiaTheme="minorHAnsi" w:hAnsiTheme="minorHAnsi" w:cstheme="minorBidi"/>
+          <w:color w:val="auto"/>
+          <w:kern w:val="2"/>
+          <w:sz w:val="24"/>
+          <w:szCs w:val="24"/>
+          <w:lang w:val="en-GB" w:eastAsia="en-US"/>
+          <w14:ligatures w14:val="standardContextual"/>
+        </w:rPr>
+        <w:t>Q4)</w:t>
+      </w:r>
+      <w:r>
+        <w:rPr>
+          <w:rFonts w:asciiTheme="minorHAnsi" w:eastAsiaTheme="minorHAnsi" w:hAnsiTheme="minorHAnsi" w:cstheme="minorBidi"/>
+          <w:color w:val="auto"/>
+          <w:kern w:val="2"/>
+          <w:sz w:val="24"/>
+          <w:szCs w:val="24"/>
+          <w:lang w:val="en-GB" w:eastAsia="en-US"/>
+          <w14:ligatures w14:val="standardContextual"/>
+        </w:rPr>
+        <w:t xml:space="preserve"> </w:t>
+      </w:r>
+      <w:r>
+        <w:rPr>
+          <w:rFonts w:asciiTheme="minorHAnsi" w:eastAsiaTheme="minorHAnsi" w:hAnsiTheme="minorHAnsi" w:cstheme="minorBidi"/>
+          <w:color w:val="auto"/>
+          <w:kern w:val="2"/>
+          <w:sz w:val="24"/>
+          <w:szCs w:val="24"/>
+          <w:lang w:val="en-GB" w:eastAsia="en-US"/>
+          <w14:ligatures w14:val="standardContextual"/>
+        </w:rPr>
+        <w:t>How many atmospheric layers do we expect</w:t>
+      </w:r>
+      <w:r>
+        <w:rPr>
+          <w:rFonts w:asciiTheme="minorHAnsi" w:eastAsiaTheme="minorHAnsi" w:hAnsiTheme="minorHAnsi" w:cstheme="minorBidi"/>
+          <w:color w:val="auto"/>
+          <w:kern w:val="2"/>
+          <w:sz w:val="24"/>
+          <w:szCs w:val="24"/>
+          <w:lang w:val="en-GB" w:eastAsia="en-US"/>
+          <w14:ligatures w14:val="standardContextual"/>
+        </w:rPr>
+        <w:t xml:space="preserve"> </w:t>
+      </w:r>
+      <w:r>
+        <w:rPr>
+          <w:rFonts w:asciiTheme="minorHAnsi" w:eastAsiaTheme="minorHAnsi" w:hAnsiTheme="minorHAnsi" w:cstheme="minorBidi"/>
+          <w:color w:val="auto"/>
+          <w:kern w:val="2"/>
+          <w:sz w:val="24"/>
+          <w:szCs w:val="24"/>
+          <w:lang w:val="en-GB" w:eastAsia="en-US"/>
+          <w14:ligatures w14:val="standardContextual"/>
+        </w:rPr>
+        <w:t>on the planet Venus?</w:t>
+      </w:r>
     </w:p>
     <w:p>
       <w:pPr>
@@ -2100,263 +2174,420 @@
           <w14:ligatures w14:val="standardContextual"/>
         </w:rPr>
       </w:pPr>
-      <w:r>
-        <w:rPr>
-          <w:rFonts w:asciiTheme="minorHAnsi" w:eastAsiaTheme="minorHAnsi" w:hAnsiTheme="minorHAnsi" w:cstheme="minorBidi"/>
-          <w:color w:val="auto"/>
-          <w:kern w:val="2"/>
-          <w:sz w:val="24"/>
-          <w:szCs w:val="24"/>
-          <w:lang w:val="en-GB" w:eastAsia="en-US"/>
-          <w14:ligatures w14:val="standardContextual"/>
-        </w:rPr>
-        <w:t>Q4)</w:t>
-      </w:r>
-      <w:r>
-        <w:rPr>
-          <w:rFonts w:asciiTheme="minorHAnsi" w:eastAsiaTheme="minorHAnsi" w:hAnsiTheme="minorHAnsi" w:cstheme="minorBidi"/>
-          <w:color w:val="auto"/>
-          <w:kern w:val="2"/>
-          <w:sz w:val="24"/>
-          <w:szCs w:val="24"/>
-          <w:lang w:val="en-GB" w:eastAsia="en-US"/>
-          <w14:ligatures w14:val="standardContextual"/>
+    </w:p>
+    <w:p>
+      <w:pPr>
+        <w:pStyle w:val="p1"/>
+        <w:rPr>
+          <w:rFonts w:asciiTheme="minorHAnsi" w:eastAsiaTheme="minorHAnsi" w:hAnsiTheme="minorHAnsi" w:cstheme="minorBidi"/>
+          <w:color w:val="auto"/>
+          <w:kern w:val="2"/>
+          <w:sz w:val="24"/>
+          <w:szCs w:val="24"/>
+          <w:lang w:val="en-GB" w:eastAsia="en-US"/>
+          <w14:ligatures w14:val="standardContextual"/>
+        </w:rPr>
+      </w:pPr>
+      <w:r>
+        <w:rPr>
+          <w:rFonts w:asciiTheme="minorHAnsi" w:eastAsiaTheme="minorHAnsi" w:hAnsiTheme="minorHAnsi" w:cstheme="minorBidi"/>
+          <w:color w:val="auto"/>
+          <w:kern w:val="2"/>
+          <w:sz w:val="24"/>
+          <w:szCs w:val="24"/>
+          <w:lang w:val="en-GB" w:eastAsia="en-US"/>
+          <w14:ligatures w14:val="standardContextual"/>
+        </w:rPr>
+        <w:t xml:space="preserve">To answer </w:t>
+      </w:r>
+      <w:proofErr w:type="gramStart"/>
+      <w:r>
+        <w:rPr>
+          <w:rFonts w:asciiTheme="minorHAnsi" w:eastAsiaTheme="minorHAnsi" w:hAnsiTheme="minorHAnsi" w:cstheme="minorBidi"/>
+          <w:color w:val="auto"/>
+          <w:kern w:val="2"/>
+          <w:sz w:val="24"/>
+          <w:szCs w:val="24"/>
+          <w:lang w:val="en-GB" w:eastAsia="en-US"/>
+          <w14:ligatures w14:val="standardContextual"/>
+        </w:rPr>
+        <w:t>this</w:t>
+      </w:r>
+      <w:proofErr w:type="gramEnd"/>
+      <w:r>
+        <w:rPr>
+          <w:rFonts w:asciiTheme="minorHAnsi" w:eastAsiaTheme="minorHAnsi" w:hAnsiTheme="minorHAnsi" w:cstheme="minorBidi"/>
+          <w:color w:val="auto"/>
+          <w:kern w:val="2"/>
+          <w:sz w:val="24"/>
+          <w:szCs w:val="24"/>
+          <w:lang w:val="en-GB" w:eastAsia="en-US"/>
+          <w14:ligatures w14:val="standardContextual"/>
+        </w:rPr>
+        <w:t xml:space="preserve"> I used the same technique than for question </w:t>
+      </w:r>
+      <w:proofErr w:type="gramStart"/>
+      <w:r>
+        <w:rPr>
+          <w:rFonts w:asciiTheme="minorHAnsi" w:eastAsiaTheme="minorHAnsi" w:hAnsiTheme="minorHAnsi" w:cstheme="minorBidi"/>
+          <w:color w:val="auto"/>
+          <w:kern w:val="2"/>
+          <w:sz w:val="24"/>
+          <w:szCs w:val="24"/>
+          <w:lang w:val="en-GB" w:eastAsia="en-US"/>
+          <w14:ligatures w14:val="standardContextual"/>
+        </w:rPr>
+        <w:t>3)b</w:t>
+      </w:r>
+      <w:proofErr w:type="gramEnd"/>
+      <w:r>
+        <w:rPr>
+          <w:rFonts w:asciiTheme="minorHAnsi" w:eastAsiaTheme="minorHAnsi" w:hAnsiTheme="minorHAnsi" w:cstheme="minorBidi"/>
+          <w:color w:val="auto"/>
+          <w:kern w:val="2"/>
+          <w:sz w:val="24"/>
+          <w:szCs w:val="24"/>
+          <w:lang w:val="en-GB" w:eastAsia="en-US"/>
+          <w14:ligatures w14:val="standardContextual"/>
+        </w:rPr>
+        <w:t>)</w:t>
+      </w:r>
+      <w:r>
+        <w:rPr>
+          <w:rFonts w:asciiTheme="minorHAnsi" w:eastAsiaTheme="minorHAnsi" w:hAnsiTheme="minorHAnsi" w:cstheme="minorBidi"/>
+          <w:color w:val="auto"/>
+          <w:kern w:val="2"/>
+          <w:sz w:val="24"/>
+          <w:szCs w:val="24"/>
+          <w:lang w:val="en-GB" w:eastAsia="en-US"/>
+          <w14:ligatures w14:val="standardContextual"/>
+        </w:rPr>
+        <w:t xml:space="preserve">: </w:t>
+      </w:r>
+      <w:r>
+        <w:rPr>
+          <w:rFonts w:asciiTheme="minorHAnsi" w:eastAsiaTheme="minorHAnsi" w:hAnsiTheme="minorHAnsi" w:cstheme="minorBidi"/>
+          <w:color w:val="auto"/>
+          <w:kern w:val="2"/>
+          <w:sz w:val="24"/>
+          <w:szCs w:val="24"/>
+          <w:lang w:val="en-GB" w:eastAsia="en-US"/>
+          <w14:ligatures w14:val="standardContextual"/>
+        </w:rPr>
+        <w:t xml:space="preserve">I plotted the surface temperature of Venus for a varying number of layers from 1 to </w:t>
+      </w:r>
+      <w:r>
+        <w:rPr>
+          <w:rFonts w:asciiTheme="minorHAnsi" w:eastAsiaTheme="minorHAnsi" w:hAnsiTheme="minorHAnsi" w:cstheme="minorBidi"/>
+          <w:color w:val="auto"/>
+          <w:kern w:val="2"/>
+          <w:sz w:val="24"/>
+          <w:szCs w:val="24"/>
+          <w:lang w:val="en-GB" w:eastAsia="en-US"/>
+          <w14:ligatures w14:val="standardContextual"/>
+        </w:rPr>
+        <w:t>100</w:t>
+      </w:r>
+      <w:r>
+        <w:rPr>
+          <w:rFonts w:asciiTheme="minorHAnsi" w:eastAsiaTheme="minorHAnsi" w:hAnsiTheme="minorHAnsi" w:cstheme="minorBidi"/>
+          <w:color w:val="auto"/>
+          <w:kern w:val="2"/>
+          <w:sz w:val="24"/>
+          <w:szCs w:val="24"/>
+          <w:lang w:val="en-GB" w:eastAsia="en-US"/>
+          <w14:ligatures w14:val="standardContextual"/>
+        </w:rPr>
+        <w:t>.</w:t>
+      </w:r>
+      <w:r>
+        <w:rPr>
+          <w:rFonts w:asciiTheme="minorHAnsi" w:eastAsiaTheme="minorHAnsi" w:hAnsiTheme="minorHAnsi" w:cstheme="minorBidi"/>
+          <w:color w:val="auto"/>
+          <w:kern w:val="2"/>
+          <w:sz w:val="24"/>
+          <w:szCs w:val="24"/>
+          <w:lang w:val="en-GB" w:eastAsia="en-US"/>
+          <w14:ligatures w14:val="standardContextual"/>
+        </w:rPr>
+        <w:t xml:space="preserve"> Then I </w:t>
+      </w:r>
+    </w:p>
+    <w:p>
+      <w:pPr>
+        <w:pStyle w:val="p1"/>
+        <w:rPr>
+          <w:rFonts w:asciiTheme="minorHAnsi" w:eastAsiaTheme="minorHAnsi" w:hAnsiTheme="minorHAnsi" w:cstheme="minorBidi"/>
+          <w:color w:val="auto"/>
+          <w:kern w:val="2"/>
+          <w:sz w:val="24"/>
+          <w:szCs w:val="24"/>
+          <w:lang w:val="en-GB" w:eastAsia="en-US"/>
+          <w14:ligatures w14:val="standardContextual"/>
+        </w:rPr>
+      </w:pPr>
+    </w:p>
+    <w:p>
+      <w:pPr>
+        <w:pStyle w:val="p1"/>
+        <w:rPr>
+          <w:rFonts w:asciiTheme="minorHAnsi" w:eastAsiaTheme="minorHAnsi" w:hAnsiTheme="minorHAnsi" w:cstheme="minorBidi"/>
+          <w:color w:val="auto"/>
+          <w:kern w:val="2"/>
+          <w:sz w:val="24"/>
+          <w:szCs w:val="24"/>
+          <w:lang w:val="en-GB" w:eastAsia="en-US"/>
+          <w14:ligatures w14:val="standardContextual"/>
+        </w:rPr>
+      </w:pPr>
+      <w:r>
+        <w:rPr>
+          <w:rFonts w:asciiTheme="minorHAnsi" w:eastAsiaTheme="minorHAnsi" w:hAnsiTheme="minorHAnsi" w:cstheme="minorBidi"/>
+          <w:noProof/>
+          <w:color w:val="auto"/>
+          <w:kern w:val="2"/>
+          <w:sz w:val="24"/>
+          <w:szCs w:val="24"/>
+          <w:lang w:val="en-GB" w:eastAsia="en-US"/>
+          <w14:ligatures w14:val="standardContextual"/>
+        </w:rPr>
+        <w:drawing>
+          <wp:inline distT="0" distB="0" distL="0" distR="0" wp14:anchorId="7573E98F" wp14:editId="31853DED">
+            <wp:extent cx="5760720" cy="3617595"/>
+            <wp:effectExtent l="0" t="0" r="5080" b="1905"/>
+            <wp:docPr id="1191508346" name="Image 11" descr="Une image contenant ligne, Tracé, diagramme, texte&#10;&#10;Le contenu généré par l’IA peut être incorrect."/>
+            <wp:cNvGraphicFramePr>
+              <a:graphicFrameLocks xmlns:a="http://schemas.openxmlformats.org/drawingml/2006/main" noChangeAspect="1"/>
+            </wp:cNvGraphicFramePr>
+            <a:graphic xmlns:a="http://schemas.openxmlformats.org/drawingml/2006/main">
+              <a:graphicData uri="http://schemas.openxmlformats.org/drawingml/2006/picture">
+                <pic:pic xmlns:pic="http://schemas.openxmlformats.org/drawingml/2006/picture">
+                  <pic:nvPicPr>
+                    <pic:cNvPr id="1191508346" name="Image 11" descr="Une image contenant ligne, Tracé, diagramme, texte&#10;&#10;Le contenu généré par l’IA peut être incorrect."/>
+                    <pic:cNvPicPr/>
+                  </pic:nvPicPr>
+                  <pic:blipFill>
+                    <a:blip r:embed="rId11" cstate="print">
+                      <a:extLst>
+                        <a:ext uri="{28A0092B-C50C-407E-A947-70E740481C1C}">
+                          <a14:useLocalDpi xmlns:a14="http://schemas.microsoft.com/office/drawing/2010/main" val="0"/>
+                        </a:ext>
+                      </a:extLst>
+                    </a:blip>
+                    <a:stretch>
+                      <a:fillRect/>
+                    </a:stretch>
+                  </pic:blipFill>
+                  <pic:spPr>
+                    <a:xfrm>
+                      <a:off x="0" y="0"/>
+                      <a:ext cx="5760720" cy="3617595"/>
+                    </a:xfrm>
+                    <a:prstGeom prst="rect">
+                      <a:avLst/>
+                    </a:prstGeom>
+                  </pic:spPr>
+                </pic:pic>
+              </a:graphicData>
+            </a:graphic>
+          </wp:inline>
+        </w:drawing>
+      </w:r>
+    </w:p>
+    <w:p>
+      <w:pPr>
+        <w:rPr>
+          <w:lang w:val="en-GB"/>
+        </w:rPr>
+      </w:pPr>
+    </w:p>
+    <w:p>
+      <w:pPr>
+        <w:rPr>
+          <w:lang w:val="en-GB"/>
+        </w:rPr>
+      </w:pPr>
+      <w:r>
+        <w:rPr>
+          <w:lang w:val="en-GB"/>
+        </w:rPr>
+        <w:t>Q5)</w:t>
+      </w:r>
+    </w:p>
+    <w:p>
+      <w:pPr>
+        <w:rPr>
+          <w:lang w:val="en-GB"/>
+        </w:rPr>
+      </w:pPr>
+      <w:r>
+        <w:rPr>
+          <w:lang w:val="en-GB"/>
+        </w:rPr>
+        <w:t>Put arbitrary albedo for opaque layer</w:t>
+      </w:r>
+    </w:p>
+    <w:p>
+      <w:pPr>
+        <w:rPr>
+          <w:lang w:val="en-GB"/>
+        </w:rPr>
+      </w:pPr>
+      <w:r>
+        <w:rPr>
+          <w:lang w:val="en-GB"/>
+        </w:rPr>
+        <w:t>Consider that all layers have the same emissivity for LW radiation, and that the first layer is opaque to SW radiation -&gt; all sun light (but albedo</w:t>
+      </w:r>
+      <w:r>
+        <w:rPr>
+          <w:lang w:val="en-GB"/>
+        </w:rPr>
+        <w:t xml:space="preserve"> 0.4 chosen by </w:t>
+      </w:r>
+      <w:proofErr w:type="gramStart"/>
+      <w:r>
+        <w:rPr>
+          <w:lang w:val="en-GB"/>
+        </w:rPr>
+        <w:t xml:space="preserve">me </w:t>
+      </w:r>
+      <w:r>
+        <w:rPr>
+          <w:lang w:val="en-GB"/>
+        </w:rPr>
+        <w:t>)</w:t>
+      </w:r>
+      <w:proofErr w:type="gramEnd"/>
+      <w:r>
+        <w:rPr>
+          <w:lang w:val="en-GB"/>
+        </w:rPr>
+        <w:t xml:space="preserve"> is absorbed</w:t>
+      </w:r>
+    </w:p>
+    <w:p>
+      <w:pPr>
+        <w:rPr>
+          <w:lang w:val="en-GB"/>
+        </w:rPr>
+      </w:pPr>
+      <w:r>
+        <w:rPr>
+          <w:lang w:val="en-GB"/>
+        </w:rPr>
+        <w:t>229 K for the whole atmosphere 229 K for the top layer</w:t>
+      </w:r>
+    </w:p>
+    <w:p>
+      <w:pPr>
+        <w:rPr>
+          <w:lang w:val="en-GB"/>
+        </w:rPr>
+      </w:pPr>
+      <w:r>
+        <w:rPr>
+          <w:noProof/>
+          <w:lang w:val="en-GB"/>
+        </w:rPr>
+        <w:lastRenderedPageBreak/>
+        <w:drawing>
+          <wp:inline distT="0" distB="0" distL="0" distR="0" wp14:anchorId="007D706F" wp14:editId="1CA999FD">
+            <wp:extent cx="5760720" cy="3617595"/>
+            <wp:effectExtent l="0" t="0" r="5080" b="1905"/>
+            <wp:docPr id="426400823" name="Image 12" descr="Une image contenant texte, capture d’écran, ligne, Rectangle&#10;&#10;Le contenu généré par l’IA peut être incorrect."/>
+            <wp:cNvGraphicFramePr>
+              <a:graphicFrameLocks xmlns:a="http://schemas.openxmlformats.org/drawingml/2006/main" noChangeAspect="1"/>
+            </wp:cNvGraphicFramePr>
+            <a:graphic xmlns:a="http://schemas.openxmlformats.org/drawingml/2006/main">
+              <a:graphicData uri="http://schemas.openxmlformats.org/drawingml/2006/picture">
+                <pic:pic xmlns:pic="http://schemas.openxmlformats.org/drawingml/2006/picture">
+                  <pic:nvPicPr>
+                    <pic:cNvPr id="426400823" name="Image 12" descr="Une image contenant texte, capture d’écran, ligne, Rectangle&#10;&#10;Le contenu généré par l’IA peut être incorrect."/>
+                    <pic:cNvPicPr/>
+                  </pic:nvPicPr>
+                  <pic:blipFill>
+                    <a:blip r:embed="rId12" cstate="print">
+                      <a:extLst>
+                        <a:ext uri="{28A0092B-C50C-407E-A947-70E740481C1C}">
+                          <a14:useLocalDpi xmlns:a14="http://schemas.microsoft.com/office/drawing/2010/main" val="0"/>
+                        </a:ext>
+                      </a:extLst>
+                    </a:blip>
+                    <a:stretch>
+                      <a:fillRect/>
+                    </a:stretch>
+                  </pic:blipFill>
+                  <pic:spPr>
+                    <a:xfrm>
+                      <a:off x="0" y="0"/>
+                      <a:ext cx="5760720" cy="3617595"/>
+                    </a:xfrm>
+                    <a:prstGeom prst="rect">
+                      <a:avLst/>
+                    </a:prstGeom>
+                  </pic:spPr>
+                </pic:pic>
+              </a:graphicData>
+            </a:graphic>
+          </wp:inline>
+        </w:drawing>
+      </w:r>
+    </w:p>
+    <w:p>
+      <w:pPr>
+        <w:rPr>
+          <w:lang w:val="en-GB"/>
+        </w:rPr>
+      </w:pPr>
+    </w:p>
+    <w:p>
+      <w:pPr>
+        <w:rPr>
+          <w:lang w:val="en-GB"/>
+        </w:rPr>
+      </w:pPr>
+      <w:r>
+        <w:rPr>
+          <w:lang w:val="en-GB"/>
+        </w:rPr>
+        <w:t>Add a discussion part, limiting….</w:t>
+      </w:r>
+    </w:p>
+    <w:p>
+      <w:pPr>
+        <w:rPr>
+          <w:lang w:val="en-GB"/>
+        </w:rPr>
+      </w:pPr>
+      <w:proofErr w:type="gramStart"/>
+      <w:r>
+        <w:rPr>
+          <w:lang w:val="en-GB"/>
+        </w:rPr>
+        <w:t>Balanced ?</w:t>
+      </w:r>
+      <w:proofErr w:type="gramEnd"/>
+      <w:r>
+        <w:rPr>
+          <w:lang w:val="en-GB"/>
         </w:rPr>
         <w:t xml:space="preserve"> </w:t>
       </w:r>
-      <w:r>
-        <w:rPr>
-          <w:rFonts w:asciiTheme="minorHAnsi" w:eastAsiaTheme="minorHAnsi" w:hAnsiTheme="minorHAnsi" w:cstheme="minorBidi"/>
-          <w:color w:val="auto"/>
-          <w:kern w:val="2"/>
-          <w:sz w:val="24"/>
-          <w:szCs w:val="24"/>
-          <w:lang w:val="en-GB" w:eastAsia="en-US"/>
-          <w14:ligatures w14:val="standardContextual"/>
-        </w:rPr>
-        <w:t>How many atmospheric layers do we expect</w:t>
-      </w:r>
-      <w:r>
-        <w:rPr>
-          <w:rFonts w:asciiTheme="minorHAnsi" w:eastAsiaTheme="minorHAnsi" w:hAnsiTheme="minorHAnsi" w:cstheme="minorBidi"/>
-          <w:color w:val="auto"/>
-          <w:kern w:val="2"/>
-          <w:sz w:val="24"/>
-          <w:szCs w:val="24"/>
-          <w:lang w:val="en-GB" w:eastAsia="en-US"/>
-          <w14:ligatures w14:val="standardContextual"/>
+      <w:proofErr w:type="gramStart"/>
+      <w:r>
+        <w:rPr>
+          <w:lang w:val="en-GB"/>
+        </w:rPr>
+        <w:t>dynamics ?</w:t>
+      </w:r>
+      <w:proofErr w:type="gramEnd"/>
+      <w:r>
+        <w:rPr>
+          <w:lang w:val="en-GB"/>
         </w:rPr>
         <w:t xml:space="preserve"> </w:t>
       </w:r>
-      <w:r>
-        <w:rPr>
-          <w:rFonts w:asciiTheme="minorHAnsi" w:eastAsiaTheme="minorHAnsi" w:hAnsiTheme="minorHAnsi" w:cstheme="minorBidi"/>
-          <w:color w:val="auto"/>
-          <w:kern w:val="2"/>
-          <w:sz w:val="24"/>
-          <w:szCs w:val="24"/>
-          <w:lang w:val="en-GB" w:eastAsia="en-US"/>
-          <w14:ligatures w14:val="standardContextual"/>
-        </w:rPr>
-        <w:t>on the planet Venus?</w:t>
-      </w:r>
-    </w:p>
-    <w:p>
-      <w:pPr>
-        <w:pStyle w:val="p1"/>
-        <w:rPr>
-          <w:rFonts w:asciiTheme="minorHAnsi" w:eastAsiaTheme="minorHAnsi" w:hAnsiTheme="minorHAnsi" w:cstheme="minorBidi"/>
-          <w:color w:val="auto"/>
-          <w:kern w:val="2"/>
-          <w:sz w:val="24"/>
-          <w:szCs w:val="24"/>
-          <w:lang w:val="en-GB" w:eastAsia="en-US"/>
-          <w14:ligatures w14:val="standardContextual"/>
-        </w:rPr>
-      </w:pPr>
-    </w:p>
-    <w:p>
-      <w:pPr>
-        <w:pStyle w:val="p1"/>
-        <w:rPr>
-          <w:rFonts w:asciiTheme="minorHAnsi" w:eastAsiaTheme="minorHAnsi" w:hAnsiTheme="minorHAnsi" w:cstheme="minorBidi"/>
-          <w:color w:val="auto"/>
-          <w:kern w:val="2"/>
-          <w:sz w:val="24"/>
-          <w:szCs w:val="24"/>
-          <w:lang w:val="en-GB" w:eastAsia="en-US"/>
-          <w14:ligatures w14:val="standardContextual"/>
-        </w:rPr>
-      </w:pPr>
-      <w:r>
-        <w:rPr>
-          <w:rFonts w:asciiTheme="minorHAnsi" w:eastAsiaTheme="minorHAnsi" w:hAnsiTheme="minorHAnsi" w:cstheme="minorBidi"/>
-          <w:color w:val="auto"/>
-          <w:kern w:val="2"/>
-          <w:sz w:val="24"/>
-          <w:szCs w:val="24"/>
-          <w:lang w:val="en-GB" w:eastAsia="en-US"/>
-          <w14:ligatures w14:val="standardContextual"/>
-        </w:rPr>
-        <w:t>To answer this I used the same technique than for question 3)b)</w:t>
-      </w:r>
-      <w:r>
-        <w:rPr>
-          <w:rFonts w:asciiTheme="minorHAnsi" w:eastAsiaTheme="minorHAnsi" w:hAnsiTheme="minorHAnsi" w:cstheme="minorBidi"/>
-          <w:color w:val="auto"/>
-          <w:kern w:val="2"/>
-          <w:sz w:val="24"/>
-          <w:szCs w:val="24"/>
-          <w:lang w:val="en-GB" w:eastAsia="en-US"/>
-          <w14:ligatures w14:val="standardContextual"/>
-        </w:rPr>
-        <w:t xml:space="preserve">: </w:t>
-      </w:r>
-      <w:r>
-        <w:rPr>
-          <w:rFonts w:asciiTheme="minorHAnsi" w:eastAsiaTheme="minorHAnsi" w:hAnsiTheme="minorHAnsi" w:cstheme="minorBidi"/>
-          <w:color w:val="auto"/>
-          <w:kern w:val="2"/>
-          <w:sz w:val="24"/>
-          <w:szCs w:val="24"/>
-          <w:lang w:val="en-GB" w:eastAsia="en-US"/>
-          <w14:ligatures w14:val="standardContextual"/>
-        </w:rPr>
-        <w:t xml:space="preserve">I plotted the surface temperature of Venus for a varying number of layers from 1 to </w:t>
-      </w:r>
-      <w:r>
-        <w:rPr>
-          <w:rFonts w:asciiTheme="minorHAnsi" w:eastAsiaTheme="minorHAnsi" w:hAnsiTheme="minorHAnsi" w:cstheme="minorBidi"/>
-          <w:color w:val="auto"/>
-          <w:kern w:val="2"/>
-          <w:sz w:val="24"/>
-          <w:szCs w:val="24"/>
-          <w:lang w:val="en-GB" w:eastAsia="en-US"/>
-          <w14:ligatures w14:val="standardContextual"/>
-        </w:rPr>
-        <w:t>100</w:t>
-      </w:r>
-      <w:r>
-        <w:rPr>
-          <w:rFonts w:asciiTheme="minorHAnsi" w:eastAsiaTheme="minorHAnsi" w:hAnsiTheme="minorHAnsi" w:cstheme="minorBidi"/>
-          <w:color w:val="auto"/>
-          <w:kern w:val="2"/>
-          <w:sz w:val="24"/>
-          <w:szCs w:val="24"/>
-          <w:lang w:val="en-GB" w:eastAsia="en-US"/>
-          <w14:ligatures w14:val="standardContextual"/>
-        </w:rPr>
-        <w:t>.</w:t>
-      </w:r>
-      <w:r>
-        <w:rPr>
-          <w:rFonts w:asciiTheme="minorHAnsi" w:eastAsiaTheme="minorHAnsi" w:hAnsiTheme="minorHAnsi" w:cstheme="minorBidi"/>
-          <w:color w:val="auto"/>
-          <w:kern w:val="2"/>
-          <w:sz w:val="24"/>
-          <w:szCs w:val="24"/>
-          <w:lang w:val="en-GB" w:eastAsia="en-US"/>
-          <w14:ligatures w14:val="standardContextual"/>
-        </w:rPr>
-        <w:t xml:space="preserve"> Then I </w:t>
-      </w:r>
-    </w:p>
-    <w:p>
-      <w:pPr>
-        <w:pStyle w:val="p1"/>
-        <w:rPr>
-          <w:rFonts w:asciiTheme="minorHAnsi" w:eastAsiaTheme="minorHAnsi" w:hAnsiTheme="minorHAnsi" w:cstheme="minorBidi"/>
-          <w:color w:val="auto"/>
-          <w:kern w:val="2"/>
-          <w:sz w:val="24"/>
-          <w:szCs w:val="24"/>
-          <w:lang w:val="en-GB" w:eastAsia="en-US"/>
-          <w14:ligatures w14:val="standardContextual"/>
-        </w:rPr>
-      </w:pPr>
-    </w:p>
-    <w:p>
-      <w:pPr>
-        <w:pStyle w:val="p1"/>
-        <w:rPr>
-          <w:rFonts w:asciiTheme="minorHAnsi" w:eastAsiaTheme="minorHAnsi" w:hAnsiTheme="minorHAnsi" w:cstheme="minorBidi"/>
-          <w:color w:val="auto"/>
-          <w:kern w:val="2"/>
-          <w:sz w:val="24"/>
-          <w:szCs w:val="24"/>
-          <w:lang w:val="en-GB" w:eastAsia="en-US"/>
-          <w14:ligatures w14:val="standardContextual"/>
-        </w:rPr>
-      </w:pPr>
-    </w:p>
-    <w:p>
-      <w:pPr>
-        <w:rPr>
-          <w:lang w:val="en-GB"/>
-        </w:rPr>
-      </w:pPr>
-    </w:p>
-    <w:p>
-      <w:pPr>
-        <w:rPr>
-          <w:lang w:val="en-GB"/>
-        </w:rPr>
-      </w:pPr>
-    </w:p>
-    <w:p>
-      <w:pPr>
-        <w:rPr>
-          <w:lang w:val="en-GB"/>
-        </w:rPr>
-      </w:pPr>
-    </w:p>
-    <w:p>
-      <w:pPr>
-        <w:rPr>
-          <w:lang w:val="en-GB"/>
-        </w:rPr>
-      </w:pPr>
-      <w:r>
-        <w:rPr>
-          <w:lang w:val="en-GB"/>
-        </w:rPr>
-        <w:t>Add a discussion part, limiting….</w:t>
-      </w:r>
-    </w:p>
-    <w:p>
-      <w:pPr>
-        <w:rPr>
-          <w:lang w:val="en-GB"/>
-        </w:rPr>
-      </w:pPr>
-      <w:proofErr w:type="gramStart"/>
-      <w:r>
-        <w:rPr>
-          <w:lang w:val="en-GB"/>
-        </w:rPr>
-        <w:t>Balanced ?</w:t>
-      </w:r>
-      <w:proofErr w:type="gramEnd"/>
-      <w:r>
-        <w:rPr>
-          <w:lang w:val="en-GB"/>
-        </w:rPr>
-        <w:t xml:space="preserve"> </w:t>
-      </w:r>
-      <w:proofErr w:type="gramStart"/>
-      <w:r>
-        <w:rPr>
-          <w:lang w:val="en-GB"/>
-        </w:rPr>
-        <w:t>dynamics ?</w:t>
-      </w:r>
-      <w:proofErr w:type="gramEnd"/>
-      <w:r>
-        <w:rPr>
-          <w:lang w:val="en-GB"/>
-        </w:rPr>
-        <w:t xml:space="preserve"> </w:t>
-      </w:r>
       <w:proofErr w:type="spellStart"/>
       <w:r>
         <w:rPr>
@@ -2378,6 +2609,12 @@
           <w:lang w:val="en-GB"/>
         </w:rPr>
       </w:pPr>
+      <w:r>
+        <w:rPr>
+          <w:lang w:val="en-GB"/>
+        </w:rPr>
+        <w:t>Explains what and why you choose data not given in the HW</w:t>
+      </w:r>
     </w:p>
     <w:sectPr>
       <w:pgSz w:w="11906" w:h="16838"/>

</xml_diff>